<commit_message>
CHORE: Replace educational license doc
</commit_message>
<xml_diff>
--- a/content/educational-license/free-educational-license-application-localstack.docx
+++ b/content/educational-license/free-educational-license-application-localstack.docx
@@ -33,7 +33,8 @@
           <w:p>
             <w:pPr>
               <w:pStyle w:val="Normal"/>
-              <w:widowControl/>
+              <w:widowControl w:val="false"/>
+              <w:suppressAutoHyphens w:val="true"/>
               <w:spacing w:before="0" w:after="0"/>
               <w:jc w:val="left"/>
               <w:rPr>
@@ -55,7 +56,7 @@
                 <w:lang w:val="en-US" w:eastAsia="en-US" w:bidi="ar-SA"/>
               </w:rPr>
               <w:drawing>
-                <wp:anchor behindDoc="0" distT="0" distB="0" distL="0" distR="0" simplePos="0" locked="0" layoutInCell="0" allowOverlap="1" relativeHeight="2">
+                <wp:anchor behindDoc="0" distT="0" distB="0" distL="0" distR="0" simplePos="0" locked="0" layoutInCell="1" allowOverlap="1" relativeHeight="2">
                   <wp:simplePos x="0" y="0"/>
                   <wp:positionH relativeFrom="column">
                     <wp:posOffset>-38100</wp:posOffset>
@@ -113,7 +114,8 @@
           <w:p>
             <w:pPr>
               <w:pStyle w:val="CompanyName"/>
-              <w:widowControl/>
+              <w:widowControl w:val="false"/>
+              <w:suppressAutoHyphens w:val="true"/>
               <w:spacing w:before="0" w:after="0"/>
               <w:rPr>
                 <w:rFonts w:ascii="Arial" w:hAnsi="Arial" w:eastAsia="Times New Roman" w:cs="Times New Roman" w:asciiTheme="majorHAnsi" w:hAnsiTheme="majorHAnsi"/>
@@ -193,8 +195,8 @@
       </w:tblPr>
       <w:tblGrid>
         <w:gridCol w:w="1080"/>
-        <w:gridCol w:w="2940"/>
-        <w:gridCol w:w="2865"/>
+        <w:gridCol w:w="2938"/>
+        <w:gridCol w:w="2867"/>
         <w:gridCol w:w="668"/>
         <w:gridCol w:w="682"/>
         <w:gridCol w:w="1844"/>
@@ -213,7 +215,8 @@
           <w:p>
             <w:pPr>
               <w:pStyle w:val="Normal"/>
-              <w:widowControl/>
+              <w:widowControl w:val="false"/>
+              <w:suppressAutoHyphens w:val="true"/>
               <w:spacing w:before="0" w:after="0"/>
               <w:jc w:val="left"/>
               <w:rPr>
@@ -246,7 +249,7 @@
         </w:tc>
         <w:tc>
           <w:tcPr>
-            <w:tcW w:w="2940" w:type="dxa"/>
+            <w:tcW w:w="2938" w:type="dxa"/>
             <w:tcBorders>
               <w:bottom w:val="single" w:sz="4" w:space="0" w:color="000000"/>
             </w:tcBorders>
@@ -255,7 +258,8 @@
           <w:p>
             <w:pPr>
               <w:pStyle w:val="FieldText"/>
-              <w:widowControl/>
+              <w:widowControl w:val="false"/>
+              <w:suppressAutoHyphens w:val="true"/>
               <w:spacing w:before="0" w:after="0"/>
               <w:jc w:val="left"/>
               <w:rPr>
@@ -284,7 +288,7 @@
         </w:tc>
         <w:tc>
           <w:tcPr>
-            <w:tcW w:w="2865" w:type="dxa"/>
+            <w:tcW w:w="2867" w:type="dxa"/>
             <w:tcBorders>
               <w:bottom w:val="single" w:sz="4" w:space="0" w:color="000000"/>
             </w:tcBorders>
@@ -293,7 +297,8 @@
           <w:p>
             <w:pPr>
               <w:pStyle w:val="FieldText"/>
-              <w:widowControl/>
+              <w:widowControl w:val="false"/>
+              <w:suppressAutoHyphens w:val="true"/>
               <w:spacing w:before="0" w:after="0"/>
               <w:jc w:val="left"/>
               <w:rPr>
@@ -331,7 +336,8 @@
           <w:p>
             <w:pPr>
               <w:pStyle w:val="FieldText"/>
-              <w:widowControl/>
+              <w:widowControl w:val="false"/>
+              <w:suppressAutoHyphens w:val="true"/>
               <w:spacing w:before="0" w:after="0"/>
               <w:jc w:val="left"/>
               <w:rPr>
@@ -367,12 +373,14 @@
           <w:p>
             <w:pPr>
               <w:pStyle w:val="Heading4"/>
-              <w:widowControl/>
+              <w:widowControl w:val="false"/>
               <w:numPr>
                 <w:ilvl w:val="0"/>
                 <w:numId w:val="0"/>
               </w:numPr>
+              <w:suppressAutoHyphens w:val="true"/>
               <w:spacing w:before="0" w:after="0"/>
+              <w:ind w:left="0" w:hanging="0"/>
               <w:rPr>
                 <w:rFonts w:eastAsia="Times New Roman" w:cs="Times New Roman"/>
                 <w:b w:val="false"/>
@@ -412,7 +420,8 @@
           <w:p>
             <w:pPr>
               <w:pStyle w:val="FieldText"/>
-              <w:widowControl/>
+              <w:widowControl w:val="false"/>
+              <w:suppressAutoHyphens w:val="true"/>
               <w:spacing w:before="0" w:after="0"/>
               <w:jc w:val="left"/>
               <w:rPr>
@@ -451,7 +460,8 @@
           <w:p>
             <w:pPr>
               <w:pStyle w:val="Normal"/>
-              <w:widowControl/>
+              <w:widowControl w:val="false"/>
+              <w:suppressAutoHyphens w:val="true"/>
               <w:spacing w:before="0" w:after="0"/>
               <w:jc w:val="left"/>
               <w:rPr>
@@ -471,7 +481,7 @@
         </w:tc>
         <w:tc>
           <w:tcPr>
-            <w:tcW w:w="2940" w:type="dxa"/>
+            <w:tcW w:w="2938" w:type="dxa"/>
             <w:tcBorders>
               <w:top w:val="single" w:sz="4" w:space="0" w:color="000000"/>
             </w:tcBorders>
@@ -480,12 +490,14 @@
           <w:p>
             <w:pPr>
               <w:pStyle w:val="Heading3"/>
-              <w:widowControl/>
+              <w:widowControl w:val="false"/>
               <w:numPr>
                 <w:ilvl w:val="0"/>
                 <w:numId w:val="0"/>
               </w:numPr>
+              <w:suppressAutoHyphens w:val="true"/>
               <w:spacing w:before="0" w:after="0"/>
+              <w:ind w:left="0" w:hanging="0"/>
               <w:jc w:val="left"/>
               <w:rPr>
                 <w:rFonts w:eastAsia="Times New Roman" w:cs="Times New Roman"/>
@@ -505,7 +517,7 @@
         </w:tc>
         <w:tc>
           <w:tcPr>
-            <w:tcW w:w="2865" w:type="dxa"/>
+            <w:tcW w:w="2867" w:type="dxa"/>
             <w:tcBorders>
               <w:top w:val="single" w:sz="4" w:space="0" w:color="000000"/>
             </w:tcBorders>
@@ -514,12 +526,14 @@
           <w:p>
             <w:pPr>
               <w:pStyle w:val="Heading3"/>
-              <w:widowControl/>
+              <w:widowControl w:val="false"/>
               <w:numPr>
                 <w:ilvl w:val="0"/>
                 <w:numId w:val="0"/>
               </w:numPr>
+              <w:suppressAutoHyphens w:val="true"/>
               <w:spacing w:before="0" w:after="0"/>
+              <w:ind w:left="0" w:hanging="0"/>
               <w:jc w:val="left"/>
               <w:rPr>
                 <w:rFonts w:eastAsia="Times New Roman" w:cs="Times New Roman"/>
@@ -548,12 +562,14 @@
           <w:p>
             <w:pPr>
               <w:pStyle w:val="Heading3"/>
-              <w:widowControl/>
+              <w:widowControl w:val="false"/>
               <w:numPr>
                 <w:ilvl w:val="0"/>
                 <w:numId w:val="0"/>
               </w:numPr>
+              <w:suppressAutoHyphens w:val="true"/>
               <w:spacing w:before="0" w:after="0"/>
+              <w:ind w:left="0" w:hanging="0"/>
               <w:jc w:val="left"/>
               <w:rPr>
                 <w:rFonts w:eastAsia="Times New Roman" w:cs="Times New Roman"/>
@@ -580,7 +596,8 @@
           <w:p>
             <w:pPr>
               <w:pStyle w:val="Normal"/>
-              <w:widowControl/>
+              <w:widowControl w:val="false"/>
+              <w:suppressAutoHyphens w:val="true"/>
               <w:spacing w:before="0" w:after="0"/>
               <w:jc w:val="left"/>
               <w:rPr>
@@ -609,7 +626,8 @@
           <w:p>
             <w:pPr>
               <w:pStyle w:val="Normal"/>
-              <w:widowControl/>
+              <w:widowControl w:val="false"/>
+              <w:suppressAutoHyphens w:val="true"/>
               <w:spacing w:before="0" w:after="0"/>
               <w:jc w:val="left"/>
               <w:rPr>
@@ -654,8 +672,8 @@
         <w:tblLook w:firstRow="1" w:noVBand="1" w:lastRow="0" w:firstColumn="0" w:lastColumn="0" w:noHBand="1" w:val="0620"/>
       </w:tblPr>
       <w:tblGrid>
-        <w:gridCol w:w="1079"/>
-        <w:gridCol w:w="6345"/>
+        <w:gridCol w:w="1464"/>
+        <w:gridCol w:w="8615"/>
       </w:tblGrid>
       <w:tr>
         <w:trPr>
@@ -664,14 +682,15 @@
         </w:trPr>
         <w:tc>
           <w:tcPr>
-            <w:tcW w:w="1079" w:type="dxa"/>
+            <w:tcW w:w="1464" w:type="dxa"/>
             <w:tcBorders/>
             <w:vAlign w:val="bottom"/>
           </w:tcPr>
           <w:p>
             <w:pPr>
               <w:pStyle w:val="Normal"/>
-              <w:widowControl/>
+              <w:widowControl w:val="false"/>
+              <w:suppressAutoHyphens w:val="true"/>
               <w:spacing w:before="0" w:after="0"/>
               <w:jc w:val="left"/>
               <w:rPr>
@@ -698,26 +717,13 @@
                 <w:kern w:val="0"/>
                 <w:lang w:val="en-US" w:eastAsia="en-US" w:bidi="ar-SA"/>
               </w:rPr>
-              <w:t>Email</w:t>
-            </w:r>
-            <w:r>
-              <w:rPr>
-                <w:rFonts w:eastAsia="Times New Roman" w:cs="Times New Roman"/>
-                <w:b w:val="false"/>
-                <w:bCs/>
-                <w:i w:val="false"/>
-                <w:caps w:val="false"/>
-                <w:smallCaps w:val="false"/>
-                <w:kern w:val="0"/>
-                <w:lang w:val="en-US" w:eastAsia="en-US" w:bidi="ar-SA"/>
-              </w:rPr>
-              <w:t>:</w:t>
+              <w:t>Email:*</w:t>
             </w:r>
           </w:p>
         </w:tc>
         <w:tc>
           <w:tcPr>
-            <w:tcW w:w="6345" w:type="dxa"/>
+            <w:tcW w:w="8615" w:type="dxa"/>
             <w:tcBorders>
               <w:bottom w:val="single" w:sz="4" w:space="0" w:color="000000"/>
             </w:tcBorders>
@@ -726,7 +732,8 @@
           <w:p>
             <w:pPr>
               <w:pStyle w:val="FieldText"/>
-              <w:widowControl/>
+              <w:widowControl w:val="false"/>
+              <w:suppressAutoHyphens w:val="true"/>
               <w:spacing w:before="0" w:after="0"/>
               <w:jc w:val="left"/>
               <w:rPr>
@@ -758,10 +765,56 @@
     <w:p>
       <w:pPr>
         <w:pStyle w:val="Normal"/>
-        <w:rPr/>
+        <w:rPr>
+          <w:rFonts w:ascii="Arial" w:hAnsi="Arial" w:eastAsia="Times New Roman" w:cs="Times New Roman" w:asciiTheme="minorHAnsi" w:hAnsiTheme="minorHAnsi"/>
+          <w:i/>
+          <w:i/>
+          <w:iCs/>
+          <w:color w:val="auto"/>
+          <w:kern w:val="0"/>
+          <w:sz w:val="14"/>
+          <w:szCs w:val="14"/>
+          <w:lang w:val="en-US" w:eastAsia="en-US" w:bidi="ar-SA"/>
+        </w:rPr>
       </w:pPr>
       <w:r>
-        <w:rPr/>
+        <w:rPr>
+          <w:rFonts w:eastAsia="Times New Roman" w:cs="Times New Roman"/>
+          <w:i/>
+          <w:iCs/>
+          <w:color w:val="auto"/>
+          <w:kern w:val="0"/>
+          <w:sz w:val="14"/>
+          <w:szCs w:val="14"/>
+          <w:lang w:val="en-US" w:eastAsia="en-US" w:bidi="ar-SA"/>
+        </w:rPr>
+        <w:t>*Please sign up with your university email</w:t>
+      </w:r>
+      <w:r>
+        <w:rPr>
+          <w:rFonts w:eastAsia="Times New Roman" w:cs="Times New Roman"/>
+          <w:i/>
+          <w:iCs/>
+          <w:color w:val="auto"/>
+          <w:kern w:val="0"/>
+          <w:sz w:val="14"/>
+          <w:szCs w:val="14"/>
+          <w:lang w:val="en-US" w:eastAsia="en-US" w:bidi="ar-SA"/>
+        </w:rPr>
+        <w:t xml:space="preserve"> </w:t>
+      </w:r>
+      <w:r>
+        <w:rPr>
+          <w:rFonts w:eastAsia="Times New Roman" w:cs="Times New Roman"/>
+          <w:i/>
+          <w:iCs/>
+          <w:color w:val="auto"/>
+          <w:kern w:val="0"/>
+          <w:sz w:val="14"/>
+          <w:szCs w:val="14"/>
+          <w:lang w:val="en-US" w:eastAsia="en-US" w:bidi="ar-SA"/>
+        </w:rPr>
+        <w:t>address</w:t>
       </w:r>
     </w:p>
     <w:tbl>
@@ -780,8 +833,8 @@
         <w:tblLook w:firstRow="1" w:noVBand="1" w:lastRow="0" w:firstColumn="0" w:lastColumn="0" w:noHBand="1" w:val="0620"/>
       </w:tblPr>
       <w:tblGrid>
-        <w:gridCol w:w="3330"/>
-        <w:gridCol w:w="3149"/>
+        <w:gridCol w:w="5180"/>
+        <w:gridCol w:w="4899"/>
       </w:tblGrid>
       <w:tr>
         <w:trPr>
@@ -790,14 +843,15 @@
         </w:trPr>
         <w:tc>
           <w:tcPr>
-            <w:tcW w:w="3330" w:type="dxa"/>
+            <w:tcW w:w="5180" w:type="dxa"/>
             <w:tcBorders/>
             <w:vAlign w:val="bottom"/>
           </w:tcPr>
           <w:p>
             <w:pPr>
               <w:pStyle w:val="Normal"/>
-              <w:widowControl/>
+              <w:widowControl w:val="false"/>
+              <w:suppressAutoHyphens w:val="true"/>
               <w:spacing w:before="0" w:after="0"/>
               <w:jc w:val="left"/>
               <w:rPr>
@@ -830,7 +884,7 @@
         </w:tc>
         <w:tc>
           <w:tcPr>
-            <w:tcW w:w="3149" w:type="dxa"/>
+            <w:tcW w:w="4899" w:type="dxa"/>
             <w:tcBorders>
               <w:bottom w:val="single" w:sz="4" w:space="0" w:color="000000"/>
             </w:tcBorders>
@@ -839,7 +893,8 @@
           <w:p>
             <w:pPr>
               <w:pStyle w:val="FieldText"/>
-              <w:widowControl/>
+              <w:widowControl w:val="false"/>
+              <w:suppressAutoHyphens w:val="true"/>
               <w:spacing w:before="0" w:after="0"/>
               <w:jc w:val="left"/>
               <w:rPr>
@@ -894,6 +949,236 @@
       <w:r>
         <w:rPr/>
         <w:t>Status:</w:t>
+      </w:r>
+    </w:p>
+    <w:tbl>
+      <w:tblPr>
+        <w:tblStyle w:val="PlainTable3"/>
+        <w:tblW w:w="5000" w:type="pct"/>
+        <w:jc w:val="left"/>
+        <w:tblInd w:w="0" w:type="dxa"/>
+        <w:tblLayout w:type="fixed"/>
+        <w:tblCellMar>
+          <w:top w:w="0" w:type="dxa"/>
+          <w:left w:w="0" w:type="dxa"/>
+          <w:bottom w:w="0" w:type="dxa"/>
+          <w:right w:w="0" w:type="dxa"/>
+        </w:tblCellMar>
+        <w:tblLook w:firstRow="1" w:noVBand="1" w:lastRow="0" w:firstColumn="0" w:lastColumn="0" w:noHBand="1" w:val="0620"/>
+      </w:tblPr>
+      <w:tblGrid>
+        <w:gridCol w:w="4979"/>
+        <w:gridCol w:w="896"/>
+        <w:gridCol w:w="4205"/>
+      </w:tblGrid>
+      <w:tr>
+        <w:trPr>
+          <w:cnfStyle w:val="100000000000" w:firstRow="1" w:lastRow="0" w:firstColumn="0" w:lastColumn="0" w:oddVBand="0" w:evenVBand="0" w:oddHBand="0" w:evenHBand="0" w:firstRowFirstColumn="0" w:firstRowLastColumn="0" w:lastRowFirstColumn="0" w:lastRowLastColumn="0"/>
+        </w:trPr>
+        <w:tc>
+          <w:tcPr>
+            <w:tcW w:w="4979" w:type="dxa"/>
+            <w:tcBorders/>
+            <w:vAlign w:val="bottom"/>
+          </w:tcPr>
+          <w:p>
+            <w:pPr>
+              <w:pStyle w:val="Normal"/>
+              <w:widowControl w:val="false"/>
+              <w:suppressAutoHyphens w:val="true"/>
+              <w:spacing w:before="0" w:after="0"/>
+              <w:jc w:val="left"/>
+              <w:rPr>
+                <w:rFonts w:eastAsia="Times New Roman" w:cs="Times New Roman"/>
+                <w:b w:val="false"/>
+                <w:b w:val="false"/>
+                <w:bCs/>
+                <w:i w:val="false"/>
+                <w:i w:val="false"/>
+                <w:caps w:val="false"/>
+                <w:smallCaps w:val="false"/>
+                <w:kern w:val="0"/>
+                <w:lang w:val="en-US" w:eastAsia="en-US" w:bidi="ar-SA"/>
+              </w:rPr>
+            </w:pPr>
+            <w:r>
+              <w:rPr>
+                <w:rFonts w:eastAsia="Times New Roman" w:cs="Times New Roman"/>
+                <w:b w:val="false"/>
+                <w:bCs/>
+                <w:i w:val="false"/>
+                <w:caps w:val="false"/>
+                <w:smallCaps w:val="false"/>
+                <w:kern w:val="0"/>
+                <w:sz w:val="19"/>
+                <w:szCs w:val="24"/>
+                <w:lang w:val="en-US" w:eastAsia="en-US" w:bidi="ar-SA"/>
+              </w:rPr>
+              <w:t>Student</w:t>
+            </w:r>
+          </w:p>
+        </w:tc>
+        <w:tc>
+          <w:tcPr>
+            <w:tcW w:w="896" w:type="dxa"/>
+            <w:tcBorders/>
+            <w:vAlign w:val="bottom"/>
+          </w:tcPr>
+          <w:p>
+            <w:pPr>
+              <w:pStyle w:val="Checkbox"/>
+              <w:widowControl w:val="false"/>
+              <w:suppressAutoHyphens w:val="true"/>
+              <w:spacing w:before="0" w:after="0"/>
+              <w:rPr>
+                <w:rFonts w:eastAsia="Times New Roman" w:cs="Times New Roman"/>
+                <w:b w:val="false"/>
+                <w:b w:val="false"/>
+                <w:bCs/>
+                <w:i w:val="false"/>
+                <w:i w:val="false"/>
+                <w:caps w:val="false"/>
+                <w:smallCaps w:val="false"/>
+                <w:kern w:val="0"/>
+                <w:lang w:val="en-US" w:eastAsia="en-US" w:bidi="ar-SA"/>
+              </w:rPr>
+            </w:pPr>
+            <w:r>
+              <w:rPr>
+                <w:rFonts w:eastAsia="Times New Roman" w:cs="Times New Roman"/>
+                <w:b w:val="false"/>
+                <w:bCs/>
+                <w:i w:val="false"/>
+                <w:caps w:val="false"/>
+                <w:smallCaps w:val="false"/>
+                <w:kern w:val="0"/>
+                <w:lang w:val="en-US" w:eastAsia="en-US" w:bidi="ar-SA"/>
+              </w:rPr>
+            </w:r>
+          </w:p>
+          <w:p>
+            <w:pPr>
+              <w:pStyle w:val="Checkbox"/>
+              <w:widowControl w:val="false"/>
+              <w:suppressAutoHyphens w:val="true"/>
+              <w:spacing w:before="0" w:after="0"/>
+              <w:rPr>
+                <w:rFonts w:eastAsia="Times New Roman" w:cs="Times New Roman"/>
+                <w:b w:val="false"/>
+                <w:b w:val="false"/>
+                <w:bCs/>
+                <w:i w:val="false"/>
+                <w:i w:val="false"/>
+                <w:caps w:val="false"/>
+                <w:smallCaps w:val="false"/>
+                <w:kern w:val="0"/>
+                <w:lang w:val="en-US" w:eastAsia="en-US" w:bidi="ar-SA"/>
+              </w:rPr>
+            </w:pPr>
+            <w:r>
+              <w:fldChar w:fldCharType="begin">
+                <w:ffData>
+                  <w:name w:val=""/>
+                  <w:enabled/>
+                  <w:calcOnExit w:val="0"/>
+                  <w:checkBox>
+                    <w:sizeAuto/>
+                  </w:checkBox>
+                </w:ffData>
+              </w:fldChar>
+            </w:r>
+            <w:r>
+              <w:rPr>
+                <w:smallCaps w:val="false"/>
+                <w:caps w:val="false"/>
+                <w:i w:val="false"/>
+                <w:b w:val="false"/>
+                <w:bCs/>
+              </w:rPr>
+              <w:instrText> FORMCHECKBOX </w:instrText>
+            </w:r>
+            <w:r>
+              <w:rPr>
+                <w:smallCaps w:val="false"/>
+                <w:caps w:val="false"/>
+                <w:i w:val="false"/>
+                <w:b w:val="false"/>
+                <w:bCs/>
+              </w:rPr>
+              <w:fldChar w:fldCharType="separate"/>
+            </w:r>
+            <w:bookmarkStart w:id="2" w:name="__Fieldmark__654_3095395534"/>
+            <w:bookmarkStart w:id="3" w:name="__Fieldmark__654_3095395534"/>
+            <w:bookmarkEnd w:id="3"/>
+            <w:r>
+              <w:rPr>
+                <w:b w:val="false"/>
+                <w:bCs/>
+                <w:i w:val="false"/>
+                <w:caps w:val="false"/>
+                <w:smallCaps w:val="false"/>
+              </w:rPr>
+            </w:r>
+            <w:r>
+              <w:rPr>
+                <w:smallCaps w:val="false"/>
+                <w:caps w:val="false"/>
+                <w:i w:val="false"/>
+                <w:b w:val="false"/>
+                <w:bCs/>
+              </w:rPr>
+              <w:fldChar w:fldCharType="end"/>
+            </w:r>
+          </w:p>
+        </w:tc>
+        <w:tc>
+          <w:tcPr>
+            <w:tcW w:w="4205" w:type="dxa"/>
+            <w:tcBorders/>
+            <w:vAlign w:val="bottom"/>
+          </w:tcPr>
+          <w:p>
+            <w:pPr>
+              <w:pStyle w:val="Checkbox"/>
+              <w:widowControl w:val="false"/>
+              <w:suppressAutoHyphens w:val="true"/>
+              <w:spacing w:before="0" w:after="0"/>
+              <w:rPr>
+                <w:rFonts w:eastAsia="Times New Roman" w:cs="Times New Roman"/>
+                <w:b w:val="false"/>
+                <w:b w:val="false"/>
+                <w:bCs/>
+                <w:i w:val="false"/>
+                <w:i w:val="false"/>
+                <w:caps w:val="false"/>
+                <w:smallCaps w:val="false"/>
+                <w:kern w:val="0"/>
+                <w:lang w:val="en-US" w:eastAsia="en-US" w:bidi="ar-SA"/>
+              </w:rPr>
+            </w:pPr>
+            <w:r>
+              <w:rPr>
+                <w:rFonts w:eastAsia="Times New Roman" w:cs="Times New Roman"/>
+                <w:b w:val="false"/>
+                <w:bCs/>
+                <w:i w:val="false"/>
+                <w:caps w:val="false"/>
+                <w:smallCaps w:val="false"/>
+                <w:kern w:val="0"/>
+                <w:lang w:val="en-US" w:eastAsia="en-US" w:bidi="ar-SA"/>
+              </w:rPr>
+            </w:r>
+          </w:p>
+        </w:tc>
+      </w:tr>
+    </w:tbl>
+    <w:p>
+      <w:pPr>
+        <w:pStyle w:val="Normal"/>
+        <w:rPr/>
+      </w:pPr>
+      <w:r>
+        <w:rPr/>
       </w:r>
     </w:p>
     <w:tbl>
@@ -913,246 +1198,8 @@
       </w:tblPr>
       <w:tblGrid>
         <w:gridCol w:w="3692"/>
-        <w:gridCol w:w="664"/>
-        <w:gridCol w:w="3116"/>
-      </w:tblGrid>
-      <w:tr>
-        <w:trPr>
-          <w:cnfStyle w:val="100000000000" w:firstRow="1" w:lastRow="0" w:firstColumn="0" w:lastColumn="0" w:oddVBand="0" w:evenVBand="0" w:oddHBand="0" w:evenHBand="0" w:firstRowFirstColumn="0" w:firstRowLastColumn="0" w:lastRowFirstColumn="0" w:lastRowLastColumn="0"/>
-        </w:trPr>
-        <w:tc>
-          <w:tcPr>
-            <w:tcW w:w="3692" w:type="dxa"/>
-            <w:tcBorders/>
-            <w:vAlign w:val="bottom"/>
-          </w:tcPr>
-          <w:p>
-            <w:pPr>
-              <w:pStyle w:val="Normal"/>
-              <w:widowControl/>
-              <w:spacing w:before="0" w:after="0"/>
-              <w:jc w:val="left"/>
-              <w:rPr>
-                <w:rFonts w:eastAsia="Times New Roman" w:cs="Times New Roman"/>
-                <w:b w:val="false"/>
-                <w:b w:val="false"/>
-                <w:bCs/>
-                <w:i w:val="false"/>
-                <w:i w:val="false"/>
-                <w:caps w:val="false"/>
-                <w:smallCaps w:val="false"/>
-                <w:kern w:val="0"/>
-                <w:lang w:val="en-US" w:eastAsia="en-US" w:bidi="ar-SA"/>
-              </w:rPr>
-            </w:pPr>
-            <w:r>
-              <w:rPr>
-                <w:rFonts w:eastAsia="Times New Roman" w:cs="Times New Roman"/>
-                <w:b w:val="false"/>
-                <w:bCs/>
-                <w:i w:val="false"/>
-                <w:caps w:val="false"/>
-                <w:smallCaps w:val="false"/>
-                <w:kern w:val="0"/>
-                <w:sz w:val="19"/>
-                <w:szCs w:val="24"/>
-                <w:lang w:val="en-US" w:eastAsia="en-US" w:bidi="ar-SA"/>
-              </w:rPr>
-              <w:t>Student</w:t>
-            </w:r>
-          </w:p>
-        </w:tc>
-        <w:tc>
-          <w:tcPr>
-            <w:tcW w:w="664" w:type="dxa"/>
-            <w:tcBorders/>
-            <w:vAlign w:val="bottom"/>
-          </w:tcPr>
-          <w:p>
-            <w:pPr>
-              <w:pStyle w:val="Checkbox"/>
-              <w:widowControl/>
-              <w:spacing w:before="0" w:after="0"/>
-              <w:rPr>
-                <w:rFonts w:eastAsia="Times New Roman" w:cs="Times New Roman"/>
-                <w:b w:val="false"/>
-                <w:b w:val="false"/>
-                <w:bCs/>
-                <w:i w:val="false"/>
-                <w:i w:val="false"/>
-                <w:caps w:val="false"/>
-                <w:smallCaps w:val="false"/>
-                <w:kern w:val="0"/>
-                <w:lang w:val="en-US" w:eastAsia="en-US" w:bidi="ar-SA"/>
-              </w:rPr>
-            </w:pPr>
-            <w:r>
-              <w:rPr>
-                <w:rFonts w:eastAsia="Times New Roman" w:cs="Times New Roman"/>
-                <w:b w:val="false"/>
-                <w:bCs/>
-                <w:i w:val="false"/>
-                <w:caps w:val="false"/>
-                <w:smallCaps w:val="false"/>
-                <w:kern w:val="0"/>
-                <w:lang w:val="en-US" w:eastAsia="en-US" w:bidi="ar-SA"/>
-              </w:rPr>
-            </w:r>
-          </w:p>
-          <w:p>
-            <w:pPr>
-              <w:pStyle w:val="Checkbox"/>
-              <w:widowControl/>
-              <w:spacing w:before="0" w:after="0"/>
-              <w:rPr>
-                <w:rFonts w:eastAsia="Times New Roman" w:cs="Times New Roman"/>
-                <w:b w:val="false"/>
-                <w:b w:val="false"/>
-                <w:bCs/>
-                <w:i w:val="false"/>
-                <w:i w:val="false"/>
-                <w:caps w:val="false"/>
-                <w:smallCaps w:val="false"/>
-                <w:kern w:val="0"/>
-                <w:lang w:val="en-US" w:eastAsia="en-US" w:bidi="ar-SA"/>
-              </w:rPr>
-            </w:pPr>
-            <w:r>
-              <w:fldChar w:fldCharType="begin">
-                <w:ffData>
-                  <w:name w:val=""/>
-                  <w:enabled/>
-                  <w:calcOnExit w:val="0"/>
-                  <w:checkBox>
-                    <w:sizeAuto/>
-                  </w:checkBox>
-                </w:ffData>
-              </w:fldChar>
-            </w:r>
-            <w:r>
-              <w:rPr>
-                <w:smallCaps w:val="false"/>
-                <w:caps w:val="false"/>
-                <w:i w:val="false"/>
-                <w:b w:val="false"/>
-                <w:kern w:val="0"/>
-                <w:bCs/>
-                <w:rFonts w:eastAsia="Times New Roman" w:cs="Times New Roman"/>
-                <w:lang w:val="en-US" w:eastAsia="en-US" w:bidi="ar-SA"/>
-              </w:rPr>
-              <w:instrText> FORMCHECKBOX </w:instrText>
-            </w:r>
-            <w:r>
-              <w:rPr>
-                <w:smallCaps w:val="false"/>
-                <w:caps w:val="false"/>
-                <w:i w:val="false"/>
-                <w:b w:val="false"/>
-                <w:kern w:val="0"/>
-                <w:bCs/>
-                <w:rFonts w:eastAsia="Times New Roman" w:cs="Times New Roman"/>
-                <w:lang w:val="en-US" w:eastAsia="en-US" w:bidi="ar-SA"/>
-              </w:rPr>
-              <w:fldChar w:fldCharType="separate"/>
-            </w:r>
-            <w:bookmarkStart w:id="2" w:name="__Fieldmark__277_1744561754"/>
-            <w:bookmarkStart w:id="3" w:name="__Fieldmark__277_1744561754"/>
-            <w:bookmarkEnd w:id="3"/>
-            <w:r>
-              <w:rPr>
-                <w:rFonts w:eastAsia="Times New Roman" w:cs="Times New Roman"/>
-                <w:b w:val="false"/>
-                <w:bCs/>
-                <w:i w:val="false"/>
-                <w:caps w:val="false"/>
-                <w:smallCaps w:val="false"/>
-                <w:kern w:val="0"/>
-                <w:lang w:val="en-US" w:eastAsia="en-US" w:bidi="ar-SA"/>
-              </w:rPr>
-            </w:r>
-            <w:r>
-              <w:rPr>
-                <w:smallCaps w:val="false"/>
-                <w:caps w:val="false"/>
-                <w:i w:val="false"/>
-                <w:b w:val="false"/>
-                <w:kern w:val="0"/>
-                <w:bCs/>
-                <w:rFonts w:eastAsia="Times New Roman" w:cs="Times New Roman"/>
-                <w:lang w:val="en-US" w:eastAsia="en-US" w:bidi="ar-SA"/>
-              </w:rPr>
-              <w:fldChar w:fldCharType="end"/>
-            </w:r>
-          </w:p>
-        </w:tc>
-        <w:tc>
-          <w:tcPr>
-            <w:tcW w:w="3116" w:type="dxa"/>
-            <w:tcBorders/>
-            <w:vAlign w:val="bottom"/>
-          </w:tcPr>
-          <w:p>
-            <w:pPr>
-              <w:pStyle w:val="Checkbox"/>
-              <w:widowControl/>
-              <w:spacing w:before="0" w:after="0"/>
-              <w:rPr>
-                <w:rFonts w:eastAsia="Times New Roman" w:cs="Times New Roman"/>
-                <w:b w:val="false"/>
-                <w:b w:val="false"/>
-                <w:bCs/>
-                <w:i w:val="false"/>
-                <w:i w:val="false"/>
-                <w:caps w:val="false"/>
-                <w:smallCaps w:val="false"/>
-                <w:kern w:val="0"/>
-                <w:lang w:val="en-US" w:eastAsia="en-US" w:bidi="ar-SA"/>
-              </w:rPr>
-            </w:pPr>
-            <w:r>
-              <w:rPr>
-                <w:rFonts w:eastAsia="Times New Roman" w:cs="Times New Roman"/>
-                <w:b w:val="false"/>
-                <w:bCs/>
-                <w:i w:val="false"/>
-                <w:caps w:val="false"/>
-                <w:smallCaps w:val="false"/>
-                <w:kern w:val="0"/>
-                <w:lang w:val="en-US" w:eastAsia="en-US" w:bidi="ar-SA"/>
-              </w:rPr>
-            </w:r>
-          </w:p>
-        </w:tc>
-      </w:tr>
-    </w:tbl>
-    <w:p>
-      <w:pPr>
-        <w:pStyle w:val="Normal"/>
-        <w:rPr/>
-      </w:pPr>
-      <w:r>
-        <w:rPr/>
-      </w:r>
-    </w:p>
-    <w:tbl>
-      <w:tblPr>
-        <w:tblStyle w:val="PlainTable3"/>
-        <w:tblW w:w="5000" w:type="pct"/>
-        <w:jc w:val="left"/>
-        <w:tblInd w:w="0" w:type="dxa"/>
-        <w:tblLayout w:type="fixed"/>
-        <w:tblCellMar>
-          <w:top w:w="0" w:type="dxa"/>
-          <w:left w:w="0" w:type="dxa"/>
-          <w:bottom w:w="0" w:type="dxa"/>
-          <w:right w:w="0" w:type="dxa"/>
-        </w:tblCellMar>
-        <w:tblLook w:firstRow="1" w:noVBand="1" w:lastRow="0" w:firstColumn="0" w:lastColumn="0" w:noHBand="1" w:val="0620"/>
-      </w:tblPr>
-      <w:tblGrid>
-        <w:gridCol w:w="3692"/>
-        <w:gridCol w:w="664"/>
-        <w:gridCol w:w="5724"/>
+        <w:gridCol w:w="662"/>
+        <w:gridCol w:w="5726"/>
       </w:tblGrid>
       <w:tr>
         <w:trPr>
@@ -1168,7 +1215,8 @@
           <w:p>
             <w:pPr>
               <w:pStyle w:val="Normal"/>
-              <w:widowControl/>
+              <w:widowControl w:val="false"/>
+              <w:suppressAutoHyphens w:val="true"/>
               <w:spacing w:before="0" w:after="0"/>
               <w:jc w:val="left"/>
               <w:rPr>
@@ -1205,14 +1253,15 @@
         </w:tc>
         <w:tc>
           <w:tcPr>
-            <w:tcW w:w="664" w:type="dxa"/>
+            <w:tcW w:w="662" w:type="dxa"/>
             <w:tcBorders/>
             <w:vAlign w:val="bottom"/>
           </w:tcPr>
           <w:p>
             <w:pPr>
               <w:pStyle w:val="Checkbox"/>
-              <w:widowControl/>
+              <w:widowControl w:val="false"/>
+              <w:suppressAutoHyphens w:val="true"/>
               <w:spacing w:before="0" w:after="0"/>
               <w:rPr>
                 <w:rFonts w:eastAsia="Times New Roman" w:cs="Times New Roman"/>
@@ -1243,7 +1292,8 @@
           <w:p>
             <w:pPr>
               <w:pStyle w:val="Checkbox"/>
-              <w:widowControl/>
+              <w:widowControl w:val="false"/>
+              <w:suppressAutoHyphens w:val="true"/>
               <w:spacing w:before="0" w:after="0"/>
               <w:rPr>
                 <w:rFonts w:eastAsia="Times New Roman" w:cs="Times New Roman"/>
@@ -1276,10 +1326,7 @@
                 <w:caps w:val="false"/>
                 <w:i w:val="false"/>
                 <w:b w:val="false"/>
-                <w:kern w:val="0"/>
                 <w:bCs/>
-                <w:rFonts w:eastAsia="Times New Roman" w:cs="Times New Roman"/>
-                <w:lang w:val="en-US" w:eastAsia="en-US" w:bidi="ar-SA"/>
               </w:rPr>
               <w:instrText> FORMCHECKBOX </w:instrText>
             </w:r>
@@ -1289,26 +1336,20 @@
                 <w:caps w:val="false"/>
                 <w:i w:val="false"/>
                 <w:b w:val="false"/>
-                <w:kern w:val="0"/>
                 <w:bCs/>
-                <w:rFonts w:eastAsia="Times New Roman" w:cs="Times New Roman"/>
-                <w:lang w:val="en-US" w:eastAsia="en-US" w:bidi="ar-SA"/>
               </w:rPr>
               <w:fldChar w:fldCharType="separate"/>
             </w:r>
-            <w:bookmarkStart w:id="4" w:name="__Fieldmark__342_1744561754"/>
-            <w:bookmarkStart w:id="5" w:name="__Fieldmark__342_1744561754"/>
+            <w:bookmarkStart w:id="4" w:name="__Fieldmark__682_3095395534"/>
+            <w:bookmarkStart w:id="5" w:name="__Fieldmark__682_3095395534"/>
             <w:bookmarkEnd w:id="5"/>
             <w:r>
               <w:rPr>
-                <w:rFonts w:eastAsia="Times New Roman" w:cs="Times New Roman"/>
                 <w:b w:val="false"/>
                 <w:bCs/>
                 <w:i w:val="false"/>
                 <w:caps w:val="false"/>
                 <w:smallCaps w:val="false"/>
-                <w:kern w:val="0"/>
-                <w:lang w:val="en-US" w:eastAsia="en-US" w:bidi="ar-SA"/>
               </w:rPr>
             </w:r>
             <w:r>
@@ -1317,10 +1358,7 @@
                 <w:caps w:val="false"/>
                 <w:i w:val="false"/>
                 <w:b w:val="false"/>
-                <w:kern w:val="0"/>
                 <w:bCs/>
-                <w:rFonts w:eastAsia="Times New Roman" w:cs="Times New Roman"/>
-                <w:lang w:val="en-US" w:eastAsia="en-US" w:bidi="ar-SA"/>
               </w:rPr>
               <w:fldChar w:fldCharType="end"/>
             </w:r>
@@ -1328,14 +1366,15 @@
         </w:tc>
         <w:tc>
           <w:tcPr>
-            <w:tcW w:w="5724" w:type="dxa"/>
+            <w:tcW w:w="5726" w:type="dxa"/>
             <w:tcBorders/>
             <w:vAlign w:val="bottom"/>
           </w:tcPr>
           <w:p>
             <w:pPr>
               <w:pStyle w:val="Checkbox"/>
-              <w:widowControl/>
+              <w:widowControl w:val="false"/>
+              <w:suppressAutoHyphens w:val="true"/>
               <w:spacing w:before="0" w:after="0"/>
               <w:rPr>
                 <w:rFonts w:eastAsia="Times New Roman" w:cs="Times New Roman"/>
@@ -1398,49 +1437,7 @@
           <w:sz w:val="19"/>
           <w:szCs w:val="24"/>
         </w:rPr>
-        <w:t>Name of the o</w:t>
-      </w:r>
-      <w:r>
-        <w:rPr>
-          <w:rFonts w:asciiTheme="minorHAnsi" w:hAnsiTheme="minorHAnsi"/>
-          <w:b w:val="false"/>
-          <w:i w:val="false"/>
-          <w:caps w:val="false"/>
-          <w:smallCaps w:val="false"/>
-          <w:color w:val="2E2E2E"/>
-          <w:spacing w:val="0"/>
-          <w:sz w:val="19"/>
-          <w:szCs w:val="24"/>
-        </w:rPr>
-        <w:t xml:space="preserve">fficial document* </w:t>
-      </w:r>
-      <w:r>
-        <w:rPr>
-          <w:rFonts w:asciiTheme="minorHAnsi" w:hAnsiTheme="minorHAnsi"/>
-          <w:b w:val="false"/>
-          <w:i w:val="false"/>
-          <w:caps w:val="false"/>
-          <w:smallCaps w:val="false"/>
-          <w:color w:val="2E2E2E"/>
-          <w:spacing w:val="0"/>
-          <w:sz w:val="19"/>
-          <w:szCs w:val="24"/>
-        </w:rPr>
-        <w:t>attached to the email</w:t>
-      </w:r>
-      <w:r>
-        <w:rPr>
-          <w:rFonts w:asciiTheme="minorHAnsi" w:hAnsiTheme="minorHAnsi"/>
-          <w:b w:val="false"/>
-          <w:i w:val="false"/>
-          <w:caps w:val="false"/>
-          <w:smallCaps w:val="false"/>
-          <w:color w:val="2E2E2E"/>
-          <w:spacing w:val="0"/>
-          <w:sz w:val="19"/>
-          <w:szCs w:val="24"/>
-        </w:rPr>
-        <w:t>:</w:t>
+        <w:t>Name of the official document* attached to the email:</w:t>
       </w:r>
       <w:r>
         <w:rPr>
@@ -1666,70 +1663,38 @@
       </w:r>
       <w:r>
         <w:rPr>
-          <w:smallCaps w:val="false"/>
-          <w:caps w:val="false"/>
-          <w:sz w:val="14"/>
-          <w:i w:val="false"/>
-          <w:b w:val="false"/>
-          <w:kern w:val="0"/>
-          <w:szCs w:val="14"/>
-          <w:iCs/>
-          <w:bCs/>
-          <w:rFonts w:eastAsia="Times New Roman" w:cs="Times New Roman"/>
-          <w:lang w:val="en-US" w:eastAsia="en-US" w:bidi="ar-SA"/>
-        </w:rPr>
-        <w:instrText> FORMCHECKBOX </w:instrText>
-      </w:r>
-      <w:r>
-        <w:rPr>
-          <w:smallCaps w:val="false"/>
-          <w:caps w:val="false"/>
-          <w:sz w:val="14"/>
-          <w:i w:val="false"/>
-          <w:b w:val="false"/>
-          <w:kern w:val="0"/>
-          <w:szCs w:val="14"/>
-          <w:iCs/>
-          <w:bCs/>
-          <w:rFonts w:eastAsia="Times New Roman" w:cs="Times New Roman"/>
-          <w:lang w:val="en-US" w:eastAsia="en-US" w:bidi="ar-SA"/>
-        </w:rPr>
-        <w:fldChar w:fldCharType="separate"/>
-      </w:r>
-      <w:bookmarkStart w:id="6" w:name="__Fieldmark__1820_1744561754"/>
-      <w:bookmarkStart w:id="7" w:name="__Fieldmark__1820_1744561754"/>
-      <w:bookmarkEnd w:id="7"/>
-      <w:r>
-        <w:rPr>
-          <w:rFonts w:eastAsia="Times New Roman" w:cs="Times New Roman"/>
-          <w:b w:val="false"/>
-          <w:bCs/>
-          <w:i w:val="false"/>
-          <w:iCs/>
-          <w:caps w:val="false"/>
-          <w:smallCaps w:val="false"/>
-          <w:kern w:val="0"/>
           <w:sz w:val="14"/>
           <w:szCs w:val="14"/>
-          <w:lang w:val="en-US" w:eastAsia="en-US" w:bidi="ar-SA"/>
-        </w:rPr>
-      </w:r>
-      <w:r>
-        <w:rPr>
-          <w:smallCaps w:val="false"/>
-          <w:caps w:val="false"/>
+        </w:rPr>
+        <w:instrText> FORMCHECKBOX </w:instrText>
+      </w:r>
+      <w:r>
+        <w:rPr>
           <w:sz w:val="14"/>
-          <w:i w:val="false"/>
-          <w:b w:val="false"/>
-          <w:kern w:val="0"/>
           <w:szCs w:val="14"/>
-          <w:iCs/>
-          <w:bCs/>
-          <w:rFonts w:eastAsia="Times New Roman" w:cs="Times New Roman"/>
-          <w:lang w:val="en-US" w:eastAsia="en-US" w:bidi="ar-SA"/>
+        </w:rPr>
+        <w:fldChar w:fldCharType="separate"/>
+      </w:r>
+      <w:bookmarkStart w:id="6" w:name="__Fieldmark__718_3095395534"/>
+      <w:bookmarkStart w:id="7" w:name="__Fieldmark__718_3095395534"/>
+      <w:bookmarkEnd w:id="7"/>
+      <w:r>
+        <w:rPr>
+          <w:sz w:val="14"/>
+          <w:szCs w:val="14"/>
+        </w:rPr>
+      </w:r>
+      <w:r>
+        <w:rPr>
+          <w:sz w:val="14"/>
+          <w:szCs w:val="14"/>
         </w:rPr>
         <w:fldChar w:fldCharType="end"/>
       </w:r>
+      <w:bookmarkStart w:id="8" w:name="__Fieldmark__1820_1744561754"/>
+      <w:bookmarkStart w:id="9" w:name="__Fieldmark__485_3095395534"/>
+      <w:bookmarkEnd w:id="8"/>
+      <w:bookmarkEnd w:id="9"/>
       <w:r>
         <w:rPr>
           <w:rFonts w:eastAsia="Times New Roman" w:cs="Times New Roman"/>
@@ -1786,7 +1751,11 @@
         </w:rPr>
       </w:pPr>
       <w:r>
-        <w:rPr/>
+        <w:rPr>
+          <w:rFonts w:asciiTheme="minorHAnsi" w:hAnsiTheme="minorHAnsi"/>
+          <w:sz w:val="19"/>
+          <w:szCs w:val="24"/>
+        </w:rPr>
       </w:r>
     </w:p>
     <w:p>
@@ -1812,70 +1781,38 @@
       </w:r>
       <w:r>
         <w:rPr>
-          <w:smallCaps w:val="false"/>
-          <w:caps w:val="false"/>
-          <w:sz w:val="14"/>
-          <w:i w:val="false"/>
-          <w:b w:val="false"/>
-          <w:kern w:val="0"/>
-          <w:szCs w:val="14"/>
-          <w:iCs/>
-          <w:bCs/>
-          <w:rFonts w:eastAsia="Times New Roman" w:cs="Times New Roman"/>
-          <w:lang w:val="en-US" w:eastAsia="en-US" w:bidi="ar-SA"/>
-        </w:rPr>
-        <w:instrText> FORMCHECKBOX </w:instrText>
-      </w:r>
-      <w:r>
-        <w:rPr>
-          <w:smallCaps w:val="false"/>
-          <w:caps w:val="false"/>
-          <w:sz w:val="14"/>
-          <w:i w:val="false"/>
-          <w:b w:val="false"/>
-          <w:kern w:val="0"/>
-          <w:szCs w:val="14"/>
-          <w:iCs/>
-          <w:bCs/>
-          <w:rFonts w:eastAsia="Times New Roman" w:cs="Times New Roman"/>
-          <w:lang w:val="en-US" w:eastAsia="en-US" w:bidi="ar-SA"/>
-        </w:rPr>
-        <w:fldChar w:fldCharType="separate"/>
-      </w:r>
-      <w:bookmarkStart w:id="8" w:name="__Fieldmark__1834_1744561754"/>
-      <w:bookmarkStart w:id="9" w:name="__Fieldmark__1834_1744561754"/>
-      <w:bookmarkEnd w:id="9"/>
-      <w:r>
-        <w:rPr>
-          <w:rFonts w:eastAsia="Times New Roman" w:cs="Times New Roman"/>
-          <w:b w:val="false"/>
-          <w:bCs/>
-          <w:i w:val="false"/>
-          <w:iCs/>
-          <w:caps w:val="false"/>
-          <w:smallCaps w:val="false"/>
-          <w:kern w:val="0"/>
           <w:sz w:val="14"/>
           <w:szCs w:val="14"/>
-          <w:lang w:val="en-US" w:eastAsia="en-US" w:bidi="ar-SA"/>
-        </w:rPr>
-      </w:r>
-      <w:r>
-        <w:rPr>
-          <w:smallCaps w:val="false"/>
-          <w:caps w:val="false"/>
+        </w:rPr>
+        <w:instrText> FORMCHECKBOX </w:instrText>
+      </w:r>
+      <w:r>
+        <w:rPr>
           <w:sz w:val="14"/>
-          <w:i w:val="false"/>
-          <w:b w:val="false"/>
-          <w:kern w:val="0"/>
           <w:szCs w:val="14"/>
-          <w:iCs/>
-          <w:bCs/>
-          <w:rFonts w:eastAsia="Times New Roman" w:cs="Times New Roman"/>
-          <w:lang w:val="en-US" w:eastAsia="en-US" w:bidi="ar-SA"/>
+        </w:rPr>
+        <w:fldChar w:fldCharType="separate"/>
+      </w:r>
+      <w:bookmarkStart w:id="10" w:name="__Fieldmark__732_3095395534"/>
+      <w:bookmarkStart w:id="11" w:name="__Fieldmark__732_3095395534"/>
+      <w:bookmarkEnd w:id="11"/>
+      <w:r>
+        <w:rPr>
+          <w:sz w:val="14"/>
+          <w:szCs w:val="14"/>
+        </w:rPr>
+      </w:r>
+      <w:r>
+        <w:rPr>
+          <w:sz w:val="14"/>
+          <w:szCs w:val="14"/>
         </w:rPr>
         <w:fldChar w:fldCharType="end"/>
       </w:r>
+      <w:bookmarkStart w:id="12" w:name="__Fieldmark__1834_1744561754"/>
+      <w:bookmarkStart w:id="13" w:name="__Fieldmark__496_3095395534"/>
+      <w:bookmarkEnd w:id="12"/>
+      <w:bookmarkEnd w:id="13"/>
       <w:r>
         <w:rPr>
           <w:rFonts w:eastAsia="Times New Roman" w:cs="Times New Roman"/>
@@ -1908,8 +1845,113 @@
           <w:szCs w:val="24"/>
           <w:lang w:val="en-US" w:eastAsia="en-US" w:bidi="ar-SA"/>
         </w:rPr>
-        <w:t>I understand and accept that in exchange for the free educational license provided by LocalStack, I</w:t>
-      </w:r>
+        <w:t>I understand and accept that in exchange for the free educational license provided by LocalStack, I’m obligated to give a written review about LocalStack’s product at the end of the free license period.</w:t>
+      </w:r>
+    </w:p>
+    <w:p>
+      <w:pPr>
+        <w:pStyle w:val="Normal"/>
+        <w:widowControl/>
+        <w:spacing w:before="0" w:after="0"/>
+        <w:ind w:left="0" w:right="0" w:hanging="0"/>
+        <w:jc w:val="left"/>
+        <w:rPr>
+          <w:rFonts w:ascii="Arial" w:hAnsi="Arial" w:asciiTheme="minorHAnsi" w:hAnsiTheme="minorHAnsi"/>
+          <w:b w:val="false"/>
+          <w:b w:val="false"/>
+          <w:i w:val="false"/>
+          <w:i w:val="false"/>
+          <w:caps w:val="false"/>
+          <w:smallCaps w:val="false"/>
+          <w:color w:val="2E2E2E"/>
+          <w:spacing w:val="0"/>
+          <w:sz w:val="19"/>
+          <w:szCs w:val="24"/>
+        </w:rPr>
+      </w:pPr>
+      <w:r>
+        <w:rPr>
+          <w:rFonts w:asciiTheme="minorHAnsi" w:hAnsiTheme="minorHAnsi"/>
+          <w:b w:val="false"/>
+          <w:i w:val="false"/>
+          <w:caps w:val="false"/>
+          <w:smallCaps w:val="false"/>
+          <w:color w:val="2E2E2E"/>
+          <w:spacing w:val="0"/>
+          <w:sz w:val="19"/>
+          <w:szCs w:val="24"/>
+        </w:rPr>
+      </w:r>
+    </w:p>
+    <w:p>
+      <w:pPr>
+        <w:pStyle w:val="Checkbox"/>
+        <w:widowControl/>
+        <w:spacing w:before="0" w:after="0"/>
+        <w:ind w:left="0" w:right="0" w:hanging="0"/>
+        <w:jc w:val="left"/>
+        <w:rPr>
+          <w:rFonts w:ascii="Arial" w:hAnsi="Arial" w:eastAsia="Times New Roman" w:cs="Times New Roman" w:asciiTheme="minorHAnsi" w:hAnsiTheme="minorHAnsi"/>
+          <w:b w:val="false"/>
+          <w:b w:val="false"/>
+          <w:bCs/>
+          <w:i w:val="false"/>
+          <w:i w:val="false"/>
+          <w:iCs/>
+          <w:caps w:val="false"/>
+          <w:smallCaps w:val="false"/>
+          <w:kern w:val="0"/>
+          <w:sz w:val="19"/>
+          <w:szCs w:val="24"/>
+          <w:lang w:val="en-US" w:eastAsia="en-US" w:bidi="ar-SA"/>
+        </w:rPr>
+      </w:pPr>
+      <w:r>
+        <w:fldChar w:fldCharType="begin">
+          <w:ffData>
+            <w:name w:val=""/>
+            <w:enabled/>
+            <w:calcOnExit w:val="0"/>
+            <w:checkBox>
+              <w:sizeAuto/>
+            </w:checkBox>
+          </w:ffData>
+        </w:fldChar>
+      </w:r>
+      <w:r>
+        <w:rPr>
+          <w:sz w:val="14"/>
+          <w:szCs w:val="14"/>
+        </w:rPr>
+        <w:instrText> FORMCHECKBOX </w:instrText>
+      </w:r>
+      <w:r>
+        <w:rPr>
+          <w:sz w:val="14"/>
+          <w:szCs w:val="14"/>
+        </w:rPr>
+        <w:fldChar w:fldCharType="separate"/>
+      </w:r>
+      <w:bookmarkStart w:id="14" w:name="__Fieldmark__744_3095395534"/>
+      <w:bookmarkStart w:id="15" w:name="__Fieldmark__744_3095395534"/>
+      <w:bookmarkEnd w:id="15"/>
+      <w:r>
+        <w:rPr>
+          <w:sz w:val="14"/>
+          <w:szCs w:val="14"/>
+        </w:rPr>
+      </w:r>
+      <w:r>
+        <w:rPr>
+          <w:sz w:val="14"/>
+          <w:szCs w:val="14"/>
+        </w:rPr>
+        <w:fldChar w:fldCharType="end"/>
+      </w:r>
+      <w:bookmarkStart w:id="16" w:name="__Fieldmark__1831_1744561754"/>
+      <w:bookmarkStart w:id="17" w:name="__Fieldmark__512_3095395534"/>
+      <w:bookmarkEnd w:id="16"/>
+      <w:bookmarkEnd w:id="17"/>
       <w:r>
         <w:rPr>
           <w:rFonts w:eastAsia="Times New Roman" w:cs="Times New Roman"/>
@@ -1926,304 +1968,7 @@
           <w:szCs w:val="24"/>
           <w:lang w:val="en-US" w:eastAsia="en-US" w:bidi="ar-SA"/>
         </w:rPr>
-        <w:t>’m obligated</w:t>
-      </w:r>
-      <w:r>
-        <w:rPr>
-          <w:rFonts w:eastAsia="Times New Roman" w:cs="Times New Roman"/>
-          <w:b w:val="false"/>
-          <w:bCs/>
-          <w:i w:val="false"/>
-          <w:iCs/>
-          <w:caps w:val="false"/>
-          <w:smallCaps w:val="false"/>
-          <w:color w:val="2E2E2E"/>
-          <w:spacing w:val="0"/>
-          <w:kern w:val="0"/>
-          <w:sz w:val="19"/>
-          <w:szCs w:val="24"/>
-          <w:lang w:val="en-US" w:eastAsia="en-US" w:bidi="ar-SA"/>
-        </w:rPr>
-        <w:t xml:space="preserve"> </w:t>
-      </w:r>
-      <w:r>
-        <w:rPr>
-          <w:rFonts w:eastAsia="Times New Roman" w:cs="Times New Roman"/>
-          <w:b w:val="false"/>
-          <w:bCs/>
-          <w:i w:val="false"/>
-          <w:iCs/>
-          <w:caps w:val="false"/>
-          <w:smallCaps w:val="false"/>
-          <w:color w:val="2E2E2E"/>
-          <w:spacing w:val="0"/>
-          <w:kern w:val="0"/>
-          <w:sz w:val="19"/>
-          <w:szCs w:val="24"/>
-          <w:lang w:val="en-US" w:eastAsia="en-US" w:bidi="ar-SA"/>
-        </w:rPr>
-        <w:t>to</w:t>
-      </w:r>
-      <w:r>
-        <w:rPr>
-          <w:rFonts w:eastAsia="Times New Roman" w:cs="Times New Roman"/>
-          <w:b w:val="false"/>
-          <w:bCs/>
-          <w:i w:val="false"/>
-          <w:iCs/>
-          <w:caps w:val="false"/>
-          <w:smallCaps w:val="false"/>
-          <w:color w:val="2E2E2E"/>
-          <w:spacing w:val="0"/>
-          <w:kern w:val="0"/>
-          <w:sz w:val="19"/>
-          <w:szCs w:val="24"/>
-          <w:lang w:val="en-US" w:eastAsia="en-US" w:bidi="ar-SA"/>
-        </w:rPr>
-        <w:t xml:space="preserve"> </w:t>
-      </w:r>
-      <w:r>
-        <w:rPr>
-          <w:rFonts w:eastAsia="Times New Roman" w:cs="Times New Roman"/>
-          <w:b w:val="false"/>
-          <w:bCs/>
-          <w:i w:val="false"/>
-          <w:iCs/>
-          <w:caps w:val="false"/>
-          <w:smallCaps w:val="false"/>
-          <w:color w:val="2E2E2E"/>
-          <w:spacing w:val="0"/>
-          <w:kern w:val="0"/>
-          <w:sz w:val="19"/>
-          <w:szCs w:val="24"/>
-          <w:lang w:val="en-US" w:eastAsia="en-US" w:bidi="ar-SA"/>
-        </w:rPr>
-        <w:t>give</w:t>
-      </w:r>
-      <w:r>
-        <w:rPr>
-          <w:rFonts w:eastAsia="Times New Roman" w:cs="Times New Roman"/>
-          <w:b w:val="false"/>
-          <w:bCs/>
-          <w:i w:val="false"/>
-          <w:iCs/>
-          <w:caps w:val="false"/>
-          <w:smallCaps w:val="false"/>
-          <w:color w:val="2E2E2E"/>
-          <w:spacing w:val="0"/>
-          <w:kern w:val="0"/>
-          <w:sz w:val="19"/>
-          <w:szCs w:val="24"/>
-          <w:lang w:val="en-US" w:eastAsia="en-US" w:bidi="ar-SA"/>
-        </w:rPr>
-        <w:t xml:space="preserve"> a written review </w:t>
-      </w:r>
-      <w:r>
-        <w:rPr>
-          <w:rFonts w:eastAsia="Times New Roman" w:cs="Times New Roman"/>
-          <w:b w:val="false"/>
-          <w:bCs/>
-          <w:i w:val="false"/>
-          <w:iCs/>
-          <w:caps w:val="false"/>
-          <w:smallCaps w:val="false"/>
-          <w:color w:val="2E2E2E"/>
-          <w:spacing w:val="0"/>
-          <w:kern w:val="0"/>
-          <w:sz w:val="19"/>
-          <w:szCs w:val="24"/>
-          <w:lang w:val="en-US" w:eastAsia="en-US" w:bidi="ar-SA"/>
-        </w:rPr>
-        <w:t>about LocalStack’s product at the end of the free license period.</w:t>
-      </w:r>
-    </w:p>
-    <w:p>
-      <w:pPr>
-        <w:pStyle w:val="Normal"/>
-        <w:widowControl/>
-        <w:spacing w:before="0" w:after="0"/>
-        <w:ind w:left="0" w:right="0" w:hanging="0"/>
-        <w:jc w:val="left"/>
-        <w:rPr>
-          <w:rFonts w:ascii="Arial" w:hAnsi="Arial" w:asciiTheme="minorHAnsi" w:hAnsiTheme="minorHAnsi"/>
-          <w:b w:val="false"/>
-          <w:i w:val="false"/>
-          <w:caps w:val="false"/>
-          <w:smallCaps w:val="false"/>
-          <w:color w:val="2E2E2E"/>
-          <w:spacing w:val="0"/>
-          <w:sz w:val="19"/>
-          <w:szCs w:val="24"/>
-        </w:rPr>
-      </w:pPr>
-      <w:r>
-        <w:rPr>
-          <w:rFonts w:asciiTheme="minorHAnsi" w:hAnsiTheme="minorHAnsi"/>
-          <w:b w:val="false"/>
-          <w:i w:val="false"/>
-          <w:caps w:val="false"/>
-          <w:smallCaps w:val="false"/>
-          <w:color w:val="2E2E2E"/>
-          <w:spacing w:val="0"/>
-          <w:sz w:val="19"/>
-          <w:szCs w:val="24"/>
-        </w:rPr>
-      </w:r>
-    </w:p>
-    <w:p>
-      <w:pPr>
-        <w:pStyle w:val="Checkbox"/>
-        <w:widowControl/>
-        <w:spacing w:before="0" w:after="0"/>
-        <w:ind w:left="0" w:right="0" w:hanging="0"/>
-        <w:jc w:val="left"/>
-        <w:rPr>
-          <w:rFonts w:ascii="Arial" w:hAnsi="Arial" w:eastAsia="Times New Roman" w:cs="Times New Roman" w:asciiTheme="minorHAnsi" w:hAnsiTheme="minorHAnsi"/>
-          <w:b w:val="false"/>
-          <w:b w:val="false"/>
-          <w:bCs/>
-          <w:i w:val="false"/>
-          <w:i w:val="false"/>
-          <w:iCs/>
-          <w:caps w:val="false"/>
-          <w:smallCaps w:val="false"/>
-          <w:kern w:val="0"/>
-          <w:sz w:val="19"/>
-          <w:szCs w:val="24"/>
-          <w:lang w:val="en-US" w:eastAsia="en-US" w:bidi="ar-SA"/>
-        </w:rPr>
-      </w:pPr>
-      <w:r>
-        <w:fldChar w:fldCharType="begin">
-          <w:ffData>
-            <w:name w:val=""/>
-            <w:enabled/>
-            <w:calcOnExit w:val="0"/>
-            <w:checkBox>
-              <w:sizeAuto/>
-            </w:checkBox>
-          </w:ffData>
-        </w:fldChar>
-      </w:r>
-      <w:r>
-        <w:rPr>
-          <w:smallCaps w:val="false"/>
-          <w:caps w:val="false"/>
-          <w:sz w:val="14"/>
-          <w:i w:val="false"/>
-          <w:b w:val="false"/>
-          <w:kern w:val="0"/>
-          <w:szCs w:val="14"/>
-          <w:iCs/>
-          <w:bCs/>
-          <w:rFonts w:eastAsia="Times New Roman" w:cs="Times New Roman"/>
-          <w:lang w:val="en-US" w:eastAsia="en-US" w:bidi="ar-SA"/>
-        </w:rPr>
-        <w:instrText> FORMCHECKBOX </w:instrText>
-      </w:r>
-      <w:r>
-        <w:rPr>
-          <w:smallCaps w:val="false"/>
-          <w:caps w:val="false"/>
-          <w:sz w:val="14"/>
-          <w:i w:val="false"/>
-          <w:b w:val="false"/>
-          <w:kern w:val="0"/>
-          <w:szCs w:val="14"/>
-          <w:iCs/>
-          <w:bCs/>
-          <w:rFonts w:eastAsia="Times New Roman" w:cs="Times New Roman"/>
-          <w:lang w:val="en-US" w:eastAsia="en-US" w:bidi="ar-SA"/>
-        </w:rPr>
-        <w:fldChar w:fldCharType="separate"/>
-      </w:r>
-      <w:bookmarkStart w:id="10" w:name="__Fieldmark__1831_1744561754"/>
-      <w:bookmarkStart w:id="11" w:name="__Fieldmark__1831_1744561754"/>
-      <w:bookmarkEnd w:id="11"/>
-      <w:r>
-        <w:rPr>
-          <w:rFonts w:eastAsia="Times New Roman" w:cs="Times New Roman"/>
-          <w:b w:val="false"/>
-          <w:bCs/>
-          <w:i w:val="false"/>
-          <w:iCs/>
-          <w:caps w:val="false"/>
-          <w:smallCaps w:val="false"/>
-          <w:kern w:val="0"/>
-          <w:sz w:val="14"/>
-          <w:szCs w:val="14"/>
-          <w:lang w:val="en-US" w:eastAsia="en-US" w:bidi="ar-SA"/>
-        </w:rPr>
-      </w:r>
-      <w:r>
-        <w:rPr>
-          <w:smallCaps w:val="false"/>
-          <w:caps w:val="false"/>
-          <w:sz w:val="14"/>
-          <w:i w:val="false"/>
-          <w:b w:val="false"/>
-          <w:kern w:val="0"/>
-          <w:szCs w:val="14"/>
-          <w:iCs/>
-          <w:bCs/>
-          <w:rFonts w:eastAsia="Times New Roman" w:cs="Times New Roman"/>
-          <w:lang w:val="en-US" w:eastAsia="en-US" w:bidi="ar-SA"/>
-        </w:rPr>
-        <w:fldChar w:fldCharType="end"/>
-      </w:r>
-      <w:r>
-        <w:rPr>
-          <w:rFonts w:eastAsia="Times New Roman" w:cs="Times New Roman"/>
-          <w:b w:val="false"/>
-          <w:bCs/>
-          <w:i w:val="false"/>
-          <w:iCs/>
-          <w:caps w:val="false"/>
-          <w:smallCaps w:val="false"/>
-          <w:color w:val="2E2E2E"/>
-          <w:spacing w:val="0"/>
-          <w:kern w:val="0"/>
-          <w:sz w:val="19"/>
-          <w:szCs w:val="24"/>
-          <w:lang w:val="en-US" w:eastAsia="en-US" w:bidi="ar-SA"/>
-        </w:rPr>
-        <w:t xml:space="preserve"> I consent to the use of my name, email address, and location data in email communication concerning </w:t>
-      </w:r>
-      <w:r>
-        <w:rPr>
-          <w:rFonts w:eastAsia="Times New Roman" w:cs="Times New Roman"/>
-          <w:b w:val="false"/>
-          <w:bCs/>
-          <w:i w:val="false"/>
-          <w:iCs/>
-          <w:caps w:val="false"/>
-          <w:smallCaps w:val="false"/>
-          <w:color w:val="2E2E2E"/>
-          <w:spacing w:val="0"/>
-          <w:kern w:val="0"/>
-          <w:sz w:val="19"/>
-          <w:szCs w:val="24"/>
-          <w:lang w:val="en-US" w:eastAsia="en-US" w:bidi="ar-SA"/>
-        </w:rPr>
-        <w:t>LocalStack</w:t>
-      </w:r>
-      <w:r>
-        <w:rPr>
-          <w:rFonts w:eastAsia="Times New Roman" w:cs="Times New Roman"/>
-          <w:b w:val="false"/>
-          <w:bCs/>
-          <w:i w:val="false"/>
-          <w:iCs/>
-          <w:caps w:val="false"/>
-          <w:smallCaps w:val="false"/>
-          <w:color w:val="2E2E2E"/>
-          <w:spacing w:val="0"/>
-          <w:kern w:val="0"/>
-          <w:sz w:val="19"/>
-          <w:szCs w:val="24"/>
-          <w:lang w:val="en-US" w:eastAsia="en-US" w:bidi="ar-SA"/>
-        </w:rPr>
-        <w:t xml:space="preserve"> products held or services used by me or my organization. </w:t>
+        <w:t xml:space="preserve"> I consent to the use of my name, email address, and location data in email communication concerning LocalStack products held or services used by me or my organization. </w:t>
       </w:r>
     </w:p>
     <w:p>
@@ -2233,6 +1978,7 @@
         <w:ind w:left="0" w:right="0" w:hanging="0"/>
         <w:rPr>
           <w:rFonts w:ascii="Arial" w:hAnsi="Arial" w:asciiTheme="minorHAnsi" w:hAnsiTheme="minorHAnsi"/>
+          <w:b w:val="false"/>
           <w:b w:val="false"/>
           <w:i w:val="false"/>
           <w:i w:val="false"/>
@@ -2272,11 +2018,7 @@
         </w:rPr>
       </w:pPr>
       <w:r>
-        <w:rPr>
-          <w:rFonts w:asciiTheme="minorHAnsi" w:hAnsiTheme="minorHAnsi"/>
-          <w:sz w:val="19"/>
-          <w:szCs w:val="24"/>
-        </w:rPr>
+        <w:rPr/>
       </w:r>
     </w:p>
     <w:sectPr>
@@ -2301,7 +2043,7 @@
         <w:docPartGallery w:val="Page Numbers (Bottom of Page)"/>
         <w:docPartUnique w:val="true"/>
       </w:docPartObj>
-      <w:id w:val="77756802"/>
+      <w:id w:val="1568283806"/>
     </w:sdtPr>
     <w:sdtContent>
       <w:p>
@@ -2734,12 +2476,13 @@
     <w:rsid w:val="00176e67"/>
     <w:pPr>
       <w:widowControl/>
+      <w:suppressAutoHyphens w:val="true"/>
       <w:bidi w:val="0"/>
       <w:spacing w:before="0" w:after="0"/>
       <w:jc w:val="left"/>
     </w:pPr>
     <w:rPr>
-      <w:rFonts w:ascii="Arial" w:hAnsi="Arial" w:asciiTheme="minorHAnsi" w:hAnsiTheme="minorHAnsi" w:eastAsia="Times New Roman" w:cs="Times New Roman"/>
+      <w:rFonts w:ascii="Arial" w:hAnsi="Arial" w:eastAsia="Times New Roman" w:cs="Times New Roman" w:asciiTheme="minorHAnsi" w:hAnsiTheme="minorHAnsi"/>
       <w:color w:val="auto"/>
       <w:kern w:val="0"/>
       <w:sz w:val="19"/>

</xml_diff>

<commit_message>
add Community page for LocalStack (#10)
* FEAT: Add Community page for LocalStack

* FIX: Misc changes about community and project stats

* CHORE: Replace educational license doc

* FIX: Add all suggestions
</commit_message>
<xml_diff>
--- a/content/educational-license/free-educational-license-application-localstack.docx
+++ b/content/educational-license/free-educational-license-application-localstack.docx
@@ -33,7 +33,8 @@
           <w:p>
             <w:pPr>
               <w:pStyle w:val="Normal"/>
-              <w:widowControl/>
+              <w:widowControl w:val="false"/>
+              <w:suppressAutoHyphens w:val="true"/>
               <w:spacing w:before="0" w:after="0"/>
               <w:jc w:val="left"/>
               <w:rPr>
@@ -55,7 +56,7 @@
                 <w:lang w:val="en-US" w:eastAsia="en-US" w:bidi="ar-SA"/>
               </w:rPr>
               <w:drawing>
-                <wp:anchor behindDoc="0" distT="0" distB="0" distL="0" distR="0" simplePos="0" locked="0" layoutInCell="0" allowOverlap="1" relativeHeight="2">
+                <wp:anchor behindDoc="0" distT="0" distB="0" distL="0" distR="0" simplePos="0" locked="0" layoutInCell="1" allowOverlap="1" relativeHeight="2">
                   <wp:simplePos x="0" y="0"/>
                   <wp:positionH relativeFrom="column">
                     <wp:posOffset>-38100</wp:posOffset>
@@ -113,7 +114,8 @@
           <w:p>
             <w:pPr>
               <w:pStyle w:val="CompanyName"/>
-              <w:widowControl/>
+              <w:widowControl w:val="false"/>
+              <w:suppressAutoHyphens w:val="true"/>
               <w:spacing w:before="0" w:after="0"/>
               <w:rPr>
                 <w:rFonts w:ascii="Arial" w:hAnsi="Arial" w:eastAsia="Times New Roman" w:cs="Times New Roman" w:asciiTheme="majorHAnsi" w:hAnsiTheme="majorHAnsi"/>
@@ -193,8 +195,8 @@
       </w:tblPr>
       <w:tblGrid>
         <w:gridCol w:w="1080"/>
-        <w:gridCol w:w="2940"/>
-        <w:gridCol w:w="2865"/>
+        <w:gridCol w:w="2938"/>
+        <w:gridCol w:w="2867"/>
         <w:gridCol w:w="668"/>
         <w:gridCol w:w="682"/>
         <w:gridCol w:w="1844"/>
@@ -213,7 +215,8 @@
           <w:p>
             <w:pPr>
               <w:pStyle w:val="Normal"/>
-              <w:widowControl/>
+              <w:widowControl w:val="false"/>
+              <w:suppressAutoHyphens w:val="true"/>
               <w:spacing w:before="0" w:after="0"/>
               <w:jc w:val="left"/>
               <w:rPr>
@@ -246,7 +249,7 @@
         </w:tc>
         <w:tc>
           <w:tcPr>
-            <w:tcW w:w="2940" w:type="dxa"/>
+            <w:tcW w:w="2938" w:type="dxa"/>
             <w:tcBorders>
               <w:bottom w:val="single" w:sz="4" w:space="0" w:color="000000"/>
             </w:tcBorders>
@@ -255,7 +258,8 @@
           <w:p>
             <w:pPr>
               <w:pStyle w:val="FieldText"/>
-              <w:widowControl/>
+              <w:widowControl w:val="false"/>
+              <w:suppressAutoHyphens w:val="true"/>
               <w:spacing w:before="0" w:after="0"/>
               <w:jc w:val="left"/>
               <w:rPr>
@@ -284,7 +288,7 @@
         </w:tc>
         <w:tc>
           <w:tcPr>
-            <w:tcW w:w="2865" w:type="dxa"/>
+            <w:tcW w:w="2867" w:type="dxa"/>
             <w:tcBorders>
               <w:bottom w:val="single" w:sz="4" w:space="0" w:color="000000"/>
             </w:tcBorders>
@@ -293,7 +297,8 @@
           <w:p>
             <w:pPr>
               <w:pStyle w:val="FieldText"/>
-              <w:widowControl/>
+              <w:widowControl w:val="false"/>
+              <w:suppressAutoHyphens w:val="true"/>
               <w:spacing w:before="0" w:after="0"/>
               <w:jc w:val="left"/>
               <w:rPr>
@@ -331,7 +336,8 @@
           <w:p>
             <w:pPr>
               <w:pStyle w:val="FieldText"/>
-              <w:widowControl/>
+              <w:widowControl w:val="false"/>
+              <w:suppressAutoHyphens w:val="true"/>
               <w:spacing w:before="0" w:after="0"/>
               <w:jc w:val="left"/>
               <w:rPr>
@@ -367,12 +373,14 @@
           <w:p>
             <w:pPr>
               <w:pStyle w:val="Heading4"/>
-              <w:widowControl/>
+              <w:widowControl w:val="false"/>
               <w:numPr>
                 <w:ilvl w:val="0"/>
                 <w:numId w:val="0"/>
               </w:numPr>
+              <w:suppressAutoHyphens w:val="true"/>
               <w:spacing w:before="0" w:after="0"/>
+              <w:ind w:left="0" w:hanging="0"/>
               <w:rPr>
                 <w:rFonts w:eastAsia="Times New Roman" w:cs="Times New Roman"/>
                 <w:b w:val="false"/>
@@ -412,7 +420,8 @@
           <w:p>
             <w:pPr>
               <w:pStyle w:val="FieldText"/>
-              <w:widowControl/>
+              <w:widowControl w:val="false"/>
+              <w:suppressAutoHyphens w:val="true"/>
               <w:spacing w:before="0" w:after="0"/>
               <w:jc w:val="left"/>
               <w:rPr>
@@ -451,7 +460,8 @@
           <w:p>
             <w:pPr>
               <w:pStyle w:val="Normal"/>
-              <w:widowControl/>
+              <w:widowControl w:val="false"/>
+              <w:suppressAutoHyphens w:val="true"/>
               <w:spacing w:before="0" w:after="0"/>
               <w:jc w:val="left"/>
               <w:rPr>
@@ -471,7 +481,7 @@
         </w:tc>
         <w:tc>
           <w:tcPr>
-            <w:tcW w:w="2940" w:type="dxa"/>
+            <w:tcW w:w="2938" w:type="dxa"/>
             <w:tcBorders>
               <w:top w:val="single" w:sz="4" w:space="0" w:color="000000"/>
             </w:tcBorders>
@@ -480,12 +490,14 @@
           <w:p>
             <w:pPr>
               <w:pStyle w:val="Heading3"/>
-              <w:widowControl/>
+              <w:widowControl w:val="false"/>
               <w:numPr>
                 <w:ilvl w:val="0"/>
                 <w:numId w:val="0"/>
               </w:numPr>
+              <w:suppressAutoHyphens w:val="true"/>
               <w:spacing w:before="0" w:after="0"/>
+              <w:ind w:left="0" w:hanging="0"/>
               <w:jc w:val="left"/>
               <w:rPr>
                 <w:rFonts w:eastAsia="Times New Roman" w:cs="Times New Roman"/>
@@ -505,7 +517,7 @@
         </w:tc>
         <w:tc>
           <w:tcPr>
-            <w:tcW w:w="2865" w:type="dxa"/>
+            <w:tcW w:w="2867" w:type="dxa"/>
             <w:tcBorders>
               <w:top w:val="single" w:sz="4" w:space="0" w:color="000000"/>
             </w:tcBorders>
@@ -514,12 +526,14 @@
           <w:p>
             <w:pPr>
               <w:pStyle w:val="Heading3"/>
-              <w:widowControl/>
+              <w:widowControl w:val="false"/>
               <w:numPr>
                 <w:ilvl w:val="0"/>
                 <w:numId w:val="0"/>
               </w:numPr>
+              <w:suppressAutoHyphens w:val="true"/>
               <w:spacing w:before="0" w:after="0"/>
+              <w:ind w:left="0" w:hanging="0"/>
               <w:jc w:val="left"/>
               <w:rPr>
                 <w:rFonts w:eastAsia="Times New Roman" w:cs="Times New Roman"/>
@@ -548,12 +562,14 @@
           <w:p>
             <w:pPr>
               <w:pStyle w:val="Heading3"/>
-              <w:widowControl/>
+              <w:widowControl w:val="false"/>
               <w:numPr>
                 <w:ilvl w:val="0"/>
                 <w:numId w:val="0"/>
               </w:numPr>
+              <w:suppressAutoHyphens w:val="true"/>
               <w:spacing w:before="0" w:after="0"/>
+              <w:ind w:left="0" w:hanging="0"/>
               <w:jc w:val="left"/>
               <w:rPr>
                 <w:rFonts w:eastAsia="Times New Roman" w:cs="Times New Roman"/>
@@ -580,7 +596,8 @@
           <w:p>
             <w:pPr>
               <w:pStyle w:val="Normal"/>
-              <w:widowControl/>
+              <w:widowControl w:val="false"/>
+              <w:suppressAutoHyphens w:val="true"/>
               <w:spacing w:before="0" w:after="0"/>
               <w:jc w:val="left"/>
               <w:rPr>
@@ -609,7 +626,8 @@
           <w:p>
             <w:pPr>
               <w:pStyle w:val="Normal"/>
-              <w:widowControl/>
+              <w:widowControl w:val="false"/>
+              <w:suppressAutoHyphens w:val="true"/>
               <w:spacing w:before="0" w:after="0"/>
               <w:jc w:val="left"/>
               <w:rPr>
@@ -654,8 +672,8 @@
         <w:tblLook w:firstRow="1" w:noVBand="1" w:lastRow="0" w:firstColumn="0" w:lastColumn="0" w:noHBand="1" w:val="0620"/>
       </w:tblPr>
       <w:tblGrid>
-        <w:gridCol w:w="1079"/>
-        <w:gridCol w:w="6345"/>
+        <w:gridCol w:w="1464"/>
+        <w:gridCol w:w="8615"/>
       </w:tblGrid>
       <w:tr>
         <w:trPr>
@@ -664,14 +682,15 @@
         </w:trPr>
         <w:tc>
           <w:tcPr>
-            <w:tcW w:w="1079" w:type="dxa"/>
+            <w:tcW w:w="1464" w:type="dxa"/>
             <w:tcBorders/>
             <w:vAlign w:val="bottom"/>
           </w:tcPr>
           <w:p>
             <w:pPr>
               <w:pStyle w:val="Normal"/>
-              <w:widowControl/>
+              <w:widowControl w:val="false"/>
+              <w:suppressAutoHyphens w:val="true"/>
               <w:spacing w:before="0" w:after="0"/>
               <w:jc w:val="left"/>
               <w:rPr>
@@ -698,26 +717,13 @@
                 <w:kern w:val="0"/>
                 <w:lang w:val="en-US" w:eastAsia="en-US" w:bidi="ar-SA"/>
               </w:rPr>
-              <w:t>Email</w:t>
-            </w:r>
-            <w:r>
-              <w:rPr>
-                <w:rFonts w:eastAsia="Times New Roman" w:cs="Times New Roman"/>
-                <w:b w:val="false"/>
-                <w:bCs/>
-                <w:i w:val="false"/>
-                <w:caps w:val="false"/>
-                <w:smallCaps w:val="false"/>
-                <w:kern w:val="0"/>
-                <w:lang w:val="en-US" w:eastAsia="en-US" w:bidi="ar-SA"/>
-              </w:rPr>
-              <w:t>:</w:t>
+              <w:t>Email:*</w:t>
             </w:r>
           </w:p>
         </w:tc>
         <w:tc>
           <w:tcPr>
-            <w:tcW w:w="6345" w:type="dxa"/>
+            <w:tcW w:w="8615" w:type="dxa"/>
             <w:tcBorders>
               <w:bottom w:val="single" w:sz="4" w:space="0" w:color="000000"/>
             </w:tcBorders>
@@ -726,7 +732,8 @@
           <w:p>
             <w:pPr>
               <w:pStyle w:val="FieldText"/>
-              <w:widowControl/>
+              <w:widowControl w:val="false"/>
+              <w:suppressAutoHyphens w:val="true"/>
               <w:spacing w:before="0" w:after="0"/>
               <w:jc w:val="left"/>
               <w:rPr>
@@ -758,10 +765,56 @@
     <w:p>
       <w:pPr>
         <w:pStyle w:val="Normal"/>
-        <w:rPr/>
+        <w:rPr>
+          <w:rFonts w:ascii="Arial" w:hAnsi="Arial" w:eastAsia="Times New Roman" w:cs="Times New Roman" w:asciiTheme="minorHAnsi" w:hAnsiTheme="minorHAnsi"/>
+          <w:i/>
+          <w:i/>
+          <w:iCs/>
+          <w:color w:val="auto"/>
+          <w:kern w:val="0"/>
+          <w:sz w:val="14"/>
+          <w:szCs w:val="14"/>
+          <w:lang w:val="en-US" w:eastAsia="en-US" w:bidi="ar-SA"/>
+        </w:rPr>
       </w:pPr>
       <w:r>
-        <w:rPr/>
+        <w:rPr>
+          <w:rFonts w:eastAsia="Times New Roman" w:cs="Times New Roman"/>
+          <w:i/>
+          <w:iCs/>
+          <w:color w:val="auto"/>
+          <w:kern w:val="0"/>
+          <w:sz w:val="14"/>
+          <w:szCs w:val="14"/>
+          <w:lang w:val="en-US" w:eastAsia="en-US" w:bidi="ar-SA"/>
+        </w:rPr>
+        <w:t>*Please sign up with your university email</w:t>
+      </w:r>
+      <w:r>
+        <w:rPr>
+          <w:rFonts w:eastAsia="Times New Roman" w:cs="Times New Roman"/>
+          <w:i/>
+          <w:iCs/>
+          <w:color w:val="auto"/>
+          <w:kern w:val="0"/>
+          <w:sz w:val="14"/>
+          <w:szCs w:val="14"/>
+          <w:lang w:val="en-US" w:eastAsia="en-US" w:bidi="ar-SA"/>
+        </w:rPr>
+        <w:t xml:space="preserve"> </w:t>
+      </w:r>
+      <w:r>
+        <w:rPr>
+          <w:rFonts w:eastAsia="Times New Roman" w:cs="Times New Roman"/>
+          <w:i/>
+          <w:iCs/>
+          <w:color w:val="auto"/>
+          <w:kern w:val="0"/>
+          <w:sz w:val="14"/>
+          <w:szCs w:val="14"/>
+          <w:lang w:val="en-US" w:eastAsia="en-US" w:bidi="ar-SA"/>
+        </w:rPr>
+        <w:t>address</w:t>
       </w:r>
     </w:p>
     <w:tbl>
@@ -780,8 +833,8 @@
         <w:tblLook w:firstRow="1" w:noVBand="1" w:lastRow="0" w:firstColumn="0" w:lastColumn="0" w:noHBand="1" w:val="0620"/>
       </w:tblPr>
       <w:tblGrid>
-        <w:gridCol w:w="3330"/>
-        <w:gridCol w:w="3149"/>
+        <w:gridCol w:w="5180"/>
+        <w:gridCol w:w="4899"/>
       </w:tblGrid>
       <w:tr>
         <w:trPr>
@@ -790,14 +843,15 @@
         </w:trPr>
         <w:tc>
           <w:tcPr>
-            <w:tcW w:w="3330" w:type="dxa"/>
+            <w:tcW w:w="5180" w:type="dxa"/>
             <w:tcBorders/>
             <w:vAlign w:val="bottom"/>
           </w:tcPr>
           <w:p>
             <w:pPr>
               <w:pStyle w:val="Normal"/>
-              <w:widowControl/>
+              <w:widowControl w:val="false"/>
+              <w:suppressAutoHyphens w:val="true"/>
               <w:spacing w:before="0" w:after="0"/>
               <w:jc w:val="left"/>
               <w:rPr>
@@ -830,7 +884,7 @@
         </w:tc>
         <w:tc>
           <w:tcPr>
-            <w:tcW w:w="3149" w:type="dxa"/>
+            <w:tcW w:w="4899" w:type="dxa"/>
             <w:tcBorders>
               <w:bottom w:val="single" w:sz="4" w:space="0" w:color="000000"/>
             </w:tcBorders>
@@ -839,7 +893,8 @@
           <w:p>
             <w:pPr>
               <w:pStyle w:val="FieldText"/>
-              <w:widowControl/>
+              <w:widowControl w:val="false"/>
+              <w:suppressAutoHyphens w:val="true"/>
               <w:spacing w:before="0" w:after="0"/>
               <w:jc w:val="left"/>
               <w:rPr>
@@ -894,6 +949,236 @@
       <w:r>
         <w:rPr/>
         <w:t>Status:</w:t>
+      </w:r>
+    </w:p>
+    <w:tbl>
+      <w:tblPr>
+        <w:tblStyle w:val="PlainTable3"/>
+        <w:tblW w:w="5000" w:type="pct"/>
+        <w:jc w:val="left"/>
+        <w:tblInd w:w="0" w:type="dxa"/>
+        <w:tblLayout w:type="fixed"/>
+        <w:tblCellMar>
+          <w:top w:w="0" w:type="dxa"/>
+          <w:left w:w="0" w:type="dxa"/>
+          <w:bottom w:w="0" w:type="dxa"/>
+          <w:right w:w="0" w:type="dxa"/>
+        </w:tblCellMar>
+        <w:tblLook w:firstRow="1" w:noVBand="1" w:lastRow="0" w:firstColumn="0" w:lastColumn="0" w:noHBand="1" w:val="0620"/>
+      </w:tblPr>
+      <w:tblGrid>
+        <w:gridCol w:w="4979"/>
+        <w:gridCol w:w="896"/>
+        <w:gridCol w:w="4205"/>
+      </w:tblGrid>
+      <w:tr>
+        <w:trPr>
+          <w:cnfStyle w:val="100000000000" w:firstRow="1" w:lastRow="0" w:firstColumn="0" w:lastColumn="0" w:oddVBand="0" w:evenVBand="0" w:oddHBand="0" w:evenHBand="0" w:firstRowFirstColumn="0" w:firstRowLastColumn="0" w:lastRowFirstColumn="0" w:lastRowLastColumn="0"/>
+        </w:trPr>
+        <w:tc>
+          <w:tcPr>
+            <w:tcW w:w="4979" w:type="dxa"/>
+            <w:tcBorders/>
+            <w:vAlign w:val="bottom"/>
+          </w:tcPr>
+          <w:p>
+            <w:pPr>
+              <w:pStyle w:val="Normal"/>
+              <w:widowControl w:val="false"/>
+              <w:suppressAutoHyphens w:val="true"/>
+              <w:spacing w:before="0" w:after="0"/>
+              <w:jc w:val="left"/>
+              <w:rPr>
+                <w:rFonts w:eastAsia="Times New Roman" w:cs="Times New Roman"/>
+                <w:b w:val="false"/>
+                <w:b w:val="false"/>
+                <w:bCs/>
+                <w:i w:val="false"/>
+                <w:i w:val="false"/>
+                <w:caps w:val="false"/>
+                <w:smallCaps w:val="false"/>
+                <w:kern w:val="0"/>
+                <w:lang w:val="en-US" w:eastAsia="en-US" w:bidi="ar-SA"/>
+              </w:rPr>
+            </w:pPr>
+            <w:r>
+              <w:rPr>
+                <w:rFonts w:eastAsia="Times New Roman" w:cs="Times New Roman"/>
+                <w:b w:val="false"/>
+                <w:bCs/>
+                <w:i w:val="false"/>
+                <w:caps w:val="false"/>
+                <w:smallCaps w:val="false"/>
+                <w:kern w:val="0"/>
+                <w:sz w:val="19"/>
+                <w:szCs w:val="24"/>
+                <w:lang w:val="en-US" w:eastAsia="en-US" w:bidi="ar-SA"/>
+              </w:rPr>
+              <w:t>Student</w:t>
+            </w:r>
+          </w:p>
+        </w:tc>
+        <w:tc>
+          <w:tcPr>
+            <w:tcW w:w="896" w:type="dxa"/>
+            <w:tcBorders/>
+            <w:vAlign w:val="bottom"/>
+          </w:tcPr>
+          <w:p>
+            <w:pPr>
+              <w:pStyle w:val="Checkbox"/>
+              <w:widowControl w:val="false"/>
+              <w:suppressAutoHyphens w:val="true"/>
+              <w:spacing w:before="0" w:after="0"/>
+              <w:rPr>
+                <w:rFonts w:eastAsia="Times New Roman" w:cs="Times New Roman"/>
+                <w:b w:val="false"/>
+                <w:b w:val="false"/>
+                <w:bCs/>
+                <w:i w:val="false"/>
+                <w:i w:val="false"/>
+                <w:caps w:val="false"/>
+                <w:smallCaps w:val="false"/>
+                <w:kern w:val="0"/>
+                <w:lang w:val="en-US" w:eastAsia="en-US" w:bidi="ar-SA"/>
+              </w:rPr>
+            </w:pPr>
+            <w:r>
+              <w:rPr>
+                <w:rFonts w:eastAsia="Times New Roman" w:cs="Times New Roman"/>
+                <w:b w:val="false"/>
+                <w:bCs/>
+                <w:i w:val="false"/>
+                <w:caps w:val="false"/>
+                <w:smallCaps w:val="false"/>
+                <w:kern w:val="0"/>
+                <w:lang w:val="en-US" w:eastAsia="en-US" w:bidi="ar-SA"/>
+              </w:rPr>
+            </w:r>
+          </w:p>
+          <w:p>
+            <w:pPr>
+              <w:pStyle w:val="Checkbox"/>
+              <w:widowControl w:val="false"/>
+              <w:suppressAutoHyphens w:val="true"/>
+              <w:spacing w:before="0" w:after="0"/>
+              <w:rPr>
+                <w:rFonts w:eastAsia="Times New Roman" w:cs="Times New Roman"/>
+                <w:b w:val="false"/>
+                <w:b w:val="false"/>
+                <w:bCs/>
+                <w:i w:val="false"/>
+                <w:i w:val="false"/>
+                <w:caps w:val="false"/>
+                <w:smallCaps w:val="false"/>
+                <w:kern w:val="0"/>
+                <w:lang w:val="en-US" w:eastAsia="en-US" w:bidi="ar-SA"/>
+              </w:rPr>
+            </w:pPr>
+            <w:r>
+              <w:fldChar w:fldCharType="begin">
+                <w:ffData>
+                  <w:name w:val=""/>
+                  <w:enabled/>
+                  <w:calcOnExit w:val="0"/>
+                  <w:checkBox>
+                    <w:sizeAuto/>
+                  </w:checkBox>
+                </w:ffData>
+              </w:fldChar>
+            </w:r>
+            <w:r>
+              <w:rPr>
+                <w:smallCaps w:val="false"/>
+                <w:caps w:val="false"/>
+                <w:i w:val="false"/>
+                <w:b w:val="false"/>
+                <w:bCs/>
+              </w:rPr>
+              <w:instrText> FORMCHECKBOX </w:instrText>
+            </w:r>
+            <w:r>
+              <w:rPr>
+                <w:smallCaps w:val="false"/>
+                <w:caps w:val="false"/>
+                <w:i w:val="false"/>
+                <w:b w:val="false"/>
+                <w:bCs/>
+              </w:rPr>
+              <w:fldChar w:fldCharType="separate"/>
+            </w:r>
+            <w:bookmarkStart w:id="2" w:name="__Fieldmark__654_3095395534"/>
+            <w:bookmarkStart w:id="3" w:name="__Fieldmark__654_3095395534"/>
+            <w:bookmarkEnd w:id="3"/>
+            <w:r>
+              <w:rPr>
+                <w:b w:val="false"/>
+                <w:bCs/>
+                <w:i w:val="false"/>
+                <w:caps w:val="false"/>
+                <w:smallCaps w:val="false"/>
+              </w:rPr>
+            </w:r>
+            <w:r>
+              <w:rPr>
+                <w:smallCaps w:val="false"/>
+                <w:caps w:val="false"/>
+                <w:i w:val="false"/>
+                <w:b w:val="false"/>
+                <w:bCs/>
+              </w:rPr>
+              <w:fldChar w:fldCharType="end"/>
+            </w:r>
+          </w:p>
+        </w:tc>
+        <w:tc>
+          <w:tcPr>
+            <w:tcW w:w="4205" w:type="dxa"/>
+            <w:tcBorders/>
+            <w:vAlign w:val="bottom"/>
+          </w:tcPr>
+          <w:p>
+            <w:pPr>
+              <w:pStyle w:val="Checkbox"/>
+              <w:widowControl w:val="false"/>
+              <w:suppressAutoHyphens w:val="true"/>
+              <w:spacing w:before="0" w:after="0"/>
+              <w:rPr>
+                <w:rFonts w:eastAsia="Times New Roman" w:cs="Times New Roman"/>
+                <w:b w:val="false"/>
+                <w:b w:val="false"/>
+                <w:bCs/>
+                <w:i w:val="false"/>
+                <w:i w:val="false"/>
+                <w:caps w:val="false"/>
+                <w:smallCaps w:val="false"/>
+                <w:kern w:val="0"/>
+                <w:lang w:val="en-US" w:eastAsia="en-US" w:bidi="ar-SA"/>
+              </w:rPr>
+            </w:pPr>
+            <w:r>
+              <w:rPr>
+                <w:rFonts w:eastAsia="Times New Roman" w:cs="Times New Roman"/>
+                <w:b w:val="false"/>
+                <w:bCs/>
+                <w:i w:val="false"/>
+                <w:caps w:val="false"/>
+                <w:smallCaps w:val="false"/>
+                <w:kern w:val="0"/>
+                <w:lang w:val="en-US" w:eastAsia="en-US" w:bidi="ar-SA"/>
+              </w:rPr>
+            </w:r>
+          </w:p>
+        </w:tc>
+      </w:tr>
+    </w:tbl>
+    <w:p>
+      <w:pPr>
+        <w:pStyle w:val="Normal"/>
+        <w:rPr/>
+      </w:pPr>
+      <w:r>
+        <w:rPr/>
       </w:r>
     </w:p>
     <w:tbl>
@@ -913,246 +1198,8 @@
       </w:tblPr>
       <w:tblGrid>
         <w:gridCol w:w="3692"/>
-        <w:gridCol w:w="664"/>
-        <w:gridCol w:w="3116"/>
-      </w:tblGrid>
-      <w:tr>
-        <w:trPr>
-          <w:cnfStyle w:val="100000000000" w:firstRow="1" w:lastRow="0" w:firstColumn="0" w:lastColumn="0" w:oddVBand="0" w:evenVBand="0" w:oddHBand="0" w:evenHBand="0" w:firstRowFirstColumn="0" w:firstRowLastColumn="0" w:lastRowFirstColumn="0" w:lastRowLastColumn="0"/>
-        </w:trPr>
-        <w:tc>
-          <w:tcPr>
-            <w:tcW w:w="3692" w:type="dxa"/>
-            <w:tcBorders/>
-            <w:vAlign w:val="bottom"/>
-          </w:tcPr>
-          <w:p>
-            <w:pPr>
-              <w:pStyle w:val="Normal"/>
-              <w:widowControl/>
-              <w:spacing w:before="0" w:after="0"/>
-              <w:jc w:val="left"/>
-              <w:rPr>
-                <w:rFonts w:eastAsia="Times New Roman" w:cs="Times New Roman"/>
-                <w:b w:val="false"/>
-                <w:b w:val="false"/>
-                <w:bCs/>
-                <w:i w:val="false"/>
-                <w:i w:val="false"/>
-                <w:caps w:val="false"/>
-                <w:smallCaps w:val="false"/>
-                <w:kern w:val="0"/>
-                <w:lang w:val="en-US" w:eastAsia="en-US" w:bidi="ar-SA"/>
-              </w:rPr>
-            </w:pPr>
-            <w:r>
-              <w:rPr>
-                <w:rFonts w:eastAsia="Times New Roman" w:cs="Times New Roman"/>
-                <w:b w:val="false"/>
-                <w:bCs/>
-                <w:i w:val="false"/>
-                <w:caps w:val="false"/>
-                <w:smallCaps w:val="false"/>
-                <w:kern w:val="0"/>
-                <w:sz w:val="19"/>
-                <w:szCs w:val="24"/>
-                <w:lang w:val="en-US" w:eastAsia="en-US" w:bidi="ar-SA"/>
-              </w:rPr>
-              <w:t>Student</w:t>
-            </w:r>
-          </w:p>
-        </w:tc>
-        <w:tc>
-          <w:tcPr>
-            <w:tcW w:w="664" w:type="dxa"/>
-            <w:tcBorders/>
-            <w:vAlign w:val="bottom"/>
-          </w:tcPr>
-          <w:p>
-            <w:pPr>
-              <w:pStyle w:val="Checkbox"/>
-              <w:widowControl/>
-              <w:spacing w:before="0" w:after="0"/>
-              <w:rPr>
-                <w:rFonts w:eastAsia="Times New Roman" w:cs="Times New Roman"/>
-                <w:b w:val="false"/>
-                <w:b w:val="false"/>
-                <w:bCs/>
-                <w:i w:val="false"/>
-                <w:i w:val="false"/>
-                <w:caps w:val="false"/>
-                <w:smallCaps w:val="false"/>
-                <w:kern w:val="0"/>
-                <w:lang w:val="en-US" w:eastAsia="en-US" w:bidi="ar-SA"/>
-              </w:rPr>
-            </w:pPr>
-            <w:r>
-              <w:rPr>
-                <w:rFonts w:eastAsia="Times New Roman" w:cs="Times New Roman"/>
-                <w:b w:val="false"/>
-                <w:bCs/>
-                <w:i w:val="false"/>
-                <w:caps w:val="false"/>
-                <w:smallCaps w:val="false"/>
-                <w:kern w:val="0"/>
-                <w:lang w:val="en-US" w:eastAsia="en-US" w:bidi="ar-SA"/>
-              </w:rPr>
-            </w:r>
-          </w:p>
-          <w:p>
-            <w:pPr>
-              <w:pStyle w:val="Checkbox"/>
-              <w:widowControl/>
-              <w:spacing w:before="0" w:after="0"/>
-              <w:rPr>
-                <w:rFonts w:eastAsia="Times New Roman" w:cs="Times New Roman"/>
-                <w:b w:val="false"/>
-                <w:b w:val="false"/>
-                <w:bCs/>
-                <w:i w:val="false"/>
-                <w:i w:val="false"/>
-                <w:caps w:val="false"/>
-                <w:smallCaps w:val="false"/>
-                <w:kern w:val="0"/>
-                <w:lang w:val="en-US" w:eastAsia="en-US" w:bidi="ar-SA"/>
-              </w:rPr>
-            </w:pPr>
-            <w:r>
-              <w:fldChar w:fldCharType="begin">
-                <w:ffData>
-                  <w:name w:val=""/>
-                  <w:enabled/>
-                  <w:calcOnExit w:val="0"/>
-                  <w:checkBox>
-                    <w:sizeAuto/>
-                  </w:checkBox>
-                </w:ffData>
-              </w:fldChar>
-            </w:r>
-            <w:r>
-              <w:rPr>
-                <w:smallCaps w:val="false"/>
-                <w:caps w:val="false"/>
-                <w:i w:val="false"/>
-                <w:b w:val="false"/>
-                <w:kern w:val="0"/>
-                <w:bCs/>
-                <w:rFonts w:eastAsia="Times New Roman" w:cs="Times New Roman"/>
-                <w:lang w:val="en-US" w:eastAsia="en-US" w:bidi="ar-SA"/>
-              </w:rPr>
-              <w:instrText> FORMCHECKBOX </w:instrText>
-            </w:r>
-            <w:r>
-              <w:rPr>
-                <w:smallCaps w:val="false"/>
-                <w:caps w:val="false"/>
-                <w:i w:val="false"/>
-                <w:b w:val="false"/>
-                <w:kern w:val="0"/>
-                <w:bCs/>
-                <w:rFonts w:eastAsia="Times New Roman" w:cs="Times New Roman"/>
-                <w:lang w:val="en-US" w:eastAsia="en-US" w:bidi="ar-SA"/>
-              </w:rPr>
-              <w:fldChar w:fldCharType="separate"/>
-            </w:r>
-            <w:bookmarkStart w:id="2" w:name="__Fieldmark__277_1744561754"/>
-            <w:bookmarkStart w:id="3" w:name="__Fieldmark__277_1744561754"/>
-            <w:bookmarkEnd w:id="3"/>
-            <w:r>
-              <w:rPr>
-                <w:rFonts w:eastAsia="Times New Roman" w:cs="Times New Roman"/>
-                <w:b w:val="false"/>
-                <w:bCs/>
-                <w:i w:val="false"/>
-                <w:caps w:val="false"/>
-                <w:smallCaps w:val="false"/>
-                <w:kern w:val="0"/>
-                <w:lang w:val="en-US" w:eastAsia="en-US" w:bidi="ar-SA"/>
-              </w:rPr>
-            </w:r>
-            <w:r>
-              <w:rPr>
-                <w:smallCaps w:val="false"/>
-                <w:caps w:val="false"/>
-                <w:i w:val="false"/>
-                <w:b w:val="false"/>
-                <w:kern w:val="0"/>
-                <w:bCs/>
-                <w:rFonts w:eastAsia="Times New Roman" w:cs="Times New Roman"/>
-                <w:lang w:val="en-US" w:eastAsia="en-US" w:bidi="ar-SA"/>
-              </w:rPr>
-              <w:fldChar w:fldCharType="end"/>
-            </w:r>
-          </w:p>
-        </w:tc>
-        <w:tc>
-          <w:tcPr>
-            <w:tcW w:w="3116" w:type="dxa"/>
-            <w:tcBorders/>
-            <w:vAlign w:val="bottom"/>
-          </w:tcPr>
-          <w:p>
-            <w:pPr>
-              <w:pStyle w:val="Checkbox"/>
-              <w:widowControl/>
-              <w:spacing w:before="0" w:after="0"/>
-              <w:rPr>
-                <w:rFonts w:eastAsia="Times New Roman" w:cs="Times New Roman"/>
-                <w:b w:val="false"/>
-                <w:b w:val="false"/>
-                <w:bCs/>
-                <w:i w:val="false"/>
-                <w:i w:val="false"/>
-                <w:caps w:val="false"/>
-                <w:smallCaps w:val="false"/>
-                <w:kern w:val="0"/>
-                <w:lang w:val="en-US" w:eastAsia="en-US" w:bidi="ar-SA"/>
-              </w:rPr>
-            </w:pPr>
-            <w:r>
-              <w:rPr>
-                <w:rFonts w:eastAsia="Times New Roman" w:cs="Times New Roman"/>
-                <w:b w:val="false"/>
-                <w:bCs/>
-                <w:i w:val="false"/>
-                <w:caps w:val="false"/>
-                <w:smallCaps w:val="false"/>
-                <w:kern w:val="0"/>
-                <w:lang w:val="en-US" w:eastAsia="en-US" w:bidi="ar-SA"/>
-              </w:rPr>
-            </w:r>
-          </w:p>
-        </w:tc>
-      </w:tr>
-    </w:tbl>
-    <w:p>
-      <w:pPr>
-        <w:pStyle w:val="Normal"/>
-        <w:rPr/>
-      </w:pPr>
-      <w:r>
-        <w:rPr/>
-      </w:r>
-    </w:p>
-    <w:tbl>
-      <w:tblPr>
-        <w:tblStyle w:val="PlainTable3"/>
-        <w:tblW w:w="5000" w:type="pct"/>
-        <w:jc w:val="left"/>
-        <w:tblInd w:w="0" w:type="dxa"/>
-        <w:tblLayout w:type="fixed"/>
-        <w:tblCellMar>
-          <w:top w:w="0" w:type="dxa"/>
-          <w:left w:w="0" w:type="dxa"/>
-          <w:bottom w:w="0" w:type="dxa"/>
-          <w:right w:w="0" w:type="dxa"/>
-        </w:tblCellMar>
-        <w:tblLook w:firstRow="1" w:noVBand="1" w:lastRow="0" w:firstColumn="0" w:lastColumn="0" w:noHBand="1" w:val="0620"/>
-      </w:tblPr>
-      <w:tblGrid>
-        <w:gridCol w:w="3692"/>
-        <w:gridCol w:w="664"/>
-        <w:gridCol w:w="5724"/>
+        <w:gridCol w:w="662"/>
+        <w:gridCol w:w="5726"/>
       </w:tblGrid>
       <w:tr>
         <w:trPr>
@@ -1168,7 +1215,8 @@
           <w:p>
             <w:pPr>
               <w:pStyle w:val="Normal"/>
-              <w:widowControl/>
+              <w:widowControl w:val="false"/>
+              <w:suppressAutoHyphens w:val="true"/>
               <w:spacing w:before="0" w:after="0"/>
               <w:jc w:val="left"/>
               <w:rPr>
@@ -1205,14 +1253,15 @@
         </w:tc>
         <w:tc>
           <w:tcPr>
-            <w:tcW w:w="664" w:type="dxa"/>
+            <w:tcW w:w="662" w:type="dxa"/>
             <w:tcBorders/>
             <w:vAlign w:val="bottom"/>
           </w:tcPr>
           <w:p>
             <w:pPr>
               <w:pStyle w:val="Checkbox"/>
-              <w:widowControl/>
+              <w:widowControl w:val="false"/>
+              <w:suppressAutoHyphens w:val="true"/>
               <w:spacing w:before="0" w:after="0"/>
               <w:rPr>
                 <w:rFonts w:eastAsia="Times New Roman" w:cs="Times New Roman"/>
@@ -1243,7 +1292,8 @@
           <w:p>
             <w:pPr>
               <w:pStyle w:val="Checkbox"/>
-              <w:widowControl/>
+              <w:widowControl w:val="false"/>
+              <w:suppressAutoHyphens w:val="true"/>
               <w:spacing w:before="0" w:after="0"/>
               <w:rPr>
                 <w:rFonts w:eastAsia="Times New Roman" w:cs="Times New Roman"/>
@@ -1276,10 +1326,7 @@
                 <w:caps w:val="false"/>
                 <w:i w:val="false"/>
                 <w:b w:val="false"/>
-                <w:kern w:val="0"/>
                 <w:bCs/>
-                <w:rFonts w:eastAsia="Times New Roman" w:cs="Times New Roman"/>
-                <w:lang w:val="en-US" w:eastAsia="en-US" w:bidi="ar-SA"/>
               </w:rPr>
               <w:instrText> FORMCHECKBOX </w:instrText>
             </w:r>
@@ -1289,26 +1336,20 @@
                 <w:caps w:val="false"/>
                 <w:i w:val="false"/>
                 <w:b w:val="false"/>
-                <w:kern w:val="0"/>
                 <w:bCs/>
-                <w:rFonts w:eastAsia="Times New Roman" w:cs="Times New Roman"/>
-                <w:lang w:val="en-US" w:eastAsia="en-US" w:bidi="ar-SA"/>
               </w:rPr>
               <w:fldChar w:fldCharType="separate"/>
             </w:r>
-            <w:bookmarkStart w:id="4" w:name="__Fieldmark__342_1744561754"/>
-            <w:bookmarkStart w:id="5" w:name="__Fieldmark__342_1744561754"/>
+            <w:bookmarkStart w:id="4" w:name="__Fieldmark__682_3095395534"/>
+            <w:bookmarkStart w:id="5" w:name="__Fieldmark__682_3095395534"/>
             <w:bookmarkEnd w:id="5"/>
             <w:r>
               <w:rPr>
-                <w:rFonts w:eastAsia="Times New Roman" w:cs="Times New Roman"/>
                 <w:b w:val="false"/>
                 <w:bCs/>
                 <w:i w:val="false"/>
                 <w:caps w:val="false"/>
                 <w:smallCaps w:val="false"/>
-                <w:kern w:val="0"/>
-                <w:lang w:val="en-US" w:eastAsia="en-US" w:bidi="ar-SA"/>
               </w:rPr>
             </w:r>
             <w:r>
@@ -1317,10 +1358,7 @@
                 <w:caps w:val="false"/>
                 <w:i w:val="false"/>
                 <w:b w:val="false"/>
-                <w:kern w:val="0"/>
                 <w:bCs/>
-                <w:rFonts w:eastAsia="Times New Roman" w:cs="Times New Roman"/>
-                <w:lang w:val="en-US" w:eastAsia="en-US" w:bidi="ar-SA"/>
               </w:rPr>
               <w:fldChar w:fldCharType="end"/>
             </w:r>
@@ -1328,14 +1366,15 @@
         </w:tc>
         <w:tc>
           <w:tcPr>
-            <w:tcW w:w="5724" w:type="dxa"/>
+            <w:tcW w:w="5726" w:type="dxa"/>
             <w:tcBorders/>
             <w:vAlign w:val="bottom"/>
           </w:tcPr>
           <w:p>
             <w:pPr>
               <w:pStyle w:val="Checkbox"/>
-              <w:widowControl/>
+              <w:widowControl w:val="false"/>
+              <w:suppressAutoHyphens w:val="true"/>
               <w:spacing w:before="0" w:after="0"/>
               <w:rPr>
                 <w:rFonts w:eastAsia="Times New Roman" w:cs="Times New Roman"/>
@@ -1398,49 +1437,7 @@
           <w:sz w:val="19"/>
           <w:szCs w:val="24"/>
         </w:rPr>
-        <w:t>Name of the o</w:t>
-      </w:r>
-      <w:r>
-        <w:rPr>
-          <w:rFonts w:asciiTheme="minorHAnsi" w:hAnsiTheme="minorHAnsi"/>
-          <w:b w:val="false"/>
-          <w:i w:val="false"/>
-          <w:caps w:val="false"/>
-          <w:smallCaps w:val="false"/>
-          <w:color w:val="2E2E2E"/>
-          <w:spacing w:val="0"/>
-          <w:sz w:val="19"/>
-          <w:szCs w:val="24"/>
-        </w:rPr>
-        <w:t xml:space="preserve">fficial document* </w:t>
-      </w:r>
-      <w:r>
-        <w:rPr>
-          <w:rFonts w:asciiTheme="minorHAnsi" w:hAnsiTheme="minorHAnsi"/>
-          <w:b w:val="false"/>
-          <w:i w:val="false"/>
-          <w:caps w:val="false"/>
-          <w:smallCaps w:val="false"/>
-          <w:color w:val="2E2E2E"/>
-          <w:spacing w:val="0"/>
-          <w:sz w:val="19"/>
-          <w:szCs w:val="24"/>
-        </w:rPr>
-        <w:t>attached to the email</w:t>
-      </w:r>
-      <w:r>
-        <w:rPr>
-          <w:rFonts w:asciiTheme="minorHAnsi" w:hAnsiTheme="minorHAnsi"/>
-          <w:b w:val="false"/>
-          <w:i w:val="false"/>
-          <w:caps w:val="false"/>
-          <w:smallCaps w:val="false"/>
-          <w:color w:val="2E2E2E"/>
-          <w:spacing w:val="0"/>
-          <w:sz w:val="19"/>
-          <w:szCs w:val="24"/>
-        </w:rPr>
-        <w:t>:</w:t>
+        <w:t>Name of the official document* attached to the email:</w:t>
       </w:r>
       <w:r>
         <w:rPr>
@@ -1666,70 +1663,38 @@
       </w:r>
       <w:r>
         <w:rPr>
-          <w:smallCaps w:val="false"/>
-          <w:caps w:val="false"/>
-          <w:sz w:val="14"/>
-          <w:i w:val="false"/>
-          <w:b w:val="false"/>
-          <w:kern w:val="0"/>
-          <w:szCs w:val="14"/>
-          <w:iCs/>
-          <w:bCs/>
-          <w:rFonts w:eastAsia="Times New Roman" w:cs="Times New Roman"/>
-          <w:lang w:val="en-US" w:eastAsia="en-US" w:bidi="ar-SA"/>
-        </w:rPr>
-        <w:instrText> FORMCHECKBOX </w:instrText>
-      </w:r>
-      <w:r>
-        <w:rPr>
-          <w:smallCaps w:val="false"/>
-          <w:caps w:val="false"/>
-          <w:sz w:val="14"/>
-          <w:i w:val="false"/>
-          <w:b w:val="false"/>
-          <w:kern w:val="0"/>
-          <w:szCs w:val="14"/>
-          <w:iCs/>
-          <w:bCs/>
-          <w:rFonts w:eastAsia="Times New Roman" w:cs="Times New Roman"/>
-          <w:lang w:val="en-US" w:eastAsia="en-US" w:bidi="ar-SA"/>
-        </w:rPr>
-        <w:fldChar w:fldCharType="separate"/>
-      </w:r>
-      <w:bookmarkStart w:id="6" w:name="__Fieldmark__1820_1744561754"/>
-      <w:bookmarkStart w:id="7" w:name="__Fieldmark__1820_1744561754"/>
-      <w:bookmarkEnd w:id="7"/>
-      <w:r>
-        <w:rPr>
-          <w:rFonts w:eastAsia="Times New Roman" w:cs="Times New Roman"/>
-          <w:b w:val="false"/>
-          <w:bCs/>
-          <w:i w:val="false"/>
-          <w:iCs/>
-          <w:caps w:val="false"/>
-          <w:smallCaps w:val="false"/>
-          <w:kern w:val="0"/>
           <w:sz w:val="14"/>
           <w:szCs w:val="14"/>
-          <w:lang w:val="en-US" w:eastAsia="en-US" w:bidi="ar-SA"/>
-        </w:rPr>
-      </w:r>
-      <w:r>
-        <w:rPr>
-          <w:smallCaps w:val="false"/>
-          <w:caps w:val="false"/>
+        </w:rPr>
+        <w:instrText> FORMCHECKBOX </w:instrText>
+      </w:r>
+      <w:r>
+        <w:rPr>
           <w:sz w:val="14"/>
-          <w:i w:val="false"/>
-          <w:b w:val="false"/>
-          <w:kern w:val="0"/>
           <w:szCs w:val="14"/>
-          <w:iCs/>
-          <w:bCs/>
-          <w:rFonts w:eastAsia="Times New Roman" w:cs="Times New Roman"/>
-          <w:lang w:val="en-US" w:eastAsia="en-US" w:bidi="ar-SA"/>
+        </w:rPr>
+        <w:fldChar w:fldCharType="separate"/>
+      </w:r>
+      <w:bookmarkStart w:id="6" w:name="__Fieldmark__718_3095395534"/>
+      <w:bookmarkStart w:id="7" w:name="__Fieldmark__718_3095395534"/>
+      <w:bookmarkEnd w:id="7"/>
+      <w:r>
+        <w:rPr>
+          <w:sz w:val="14"/>
+          <w:szCs w:val="14"/>
+        </w:rPr>
+      </w:r>
+      <w:r>
+        <w:rPr>
+          <w:sz w:val="14"/>
+          <w:szCs w:val="14"/>
         </w:rPr>
         <w:fldChar w:fldCharType="end"/>
       </w:r>
+      <w:bookmarkStart w:id="8" w:name="__Fieldmark__1820_1744561754"/>
+      <w:bookmarkStart w:id="9" w:name="__Fieldmark__485_3095395534"/>
+      <w:bookmarkEnd w:id="8"/>
+      <w:bookmarkEnd w:id="9"/>
       <w:r>
         <w:rPr>
           <w:rFonts w:eastAsia="Times New Roman" w:cs="Times New Roman"/>
@@ -1786,7 +1751,11 @@
         </w:rPr>
       </w:pPr>
       <w:r>
-        <w:rPr/>
+        <w:rPr>
+          <w:rFonts w:asciiTheme="minorHAnsi" w:hAnsiTheme="minorHAnsi"/>
+          <w:sz w:val="19"/>
+          <w:szCs w:val="24"/>
+        </w:rPr>
       </w:r>
     </w:p>
     <w:p>
@@ -1812,70 +1781,38 @@
       </w:r>
       <w:r>
         <w:rPr>
-          <w:smallCaps w:val="false"/>
-          <w:caps w:val="false"/>
-          <w:sz w:val="14"/>
-          <w:i w:val="false"/>
-          <w:b w:val="false"/>
-          <w:kern w:val="0"/>
-          <w:szCs w:val="14"/>
-          <w:iCs/>
-          <w:bCs/>
-          <w:rFonts w:eastAsia="Times New Roman" w:cs="Times New Roman"/>
-          <w:lang w:val="en-US" w:eastAsia="en-US" w:bidi="ar-SA"/>
-        </w:rPr>
-        <w:instrText> FORMCHECKBOX </w:instrText>
-      </w:r>
-      <w:r>
-        <w:rPr>
-          <w:smallCaps w:val="false"/>
-          <w:caps w:val="false"/>
-          <w:sz w:val="14"/>
-          <w:i w:val="false"/>
-          <w:b w:val="false"/>
-          <w:kern w:val="0"/>
-          <w:szCs w:val="14"/>
-          <w:iCs/>
-          <w:bCs/>
-          <w:rFonts w:eastAsia="Times New Roman" w:cs="Times New Roman"/>
-          <w:lang w:val="en-US" w:eastAsia="en-US" w:bidi="ar-SA"/>
-        </w:rPr>
-        <w:fldChar w:fldCharType="separate"/>
-      </w:r>
-      <w:bookmarkStart w:id="8" w:name="__Fieldmark__1834_1744561754"/>
-      <w:bookmarkStart w:id="9" w:name="__Fieldmark__1834_1744561754"/>
-      <w:bookmarkEnd w:id="9"/>
-      <w:r>
-        <w:rPr>
-          <w:rFonts w:eastAsia="Times New Roman" w:cs="Times New Roman"/>
-          <w:b w:val="false"/>
-          <w:bCs/>
-          <w:i w:val="false"/>
-          <w:iCs/>
-          <w:caps w:val="false"/>
-          <w:smallCaps w:val="false"/>
-          <w:kern w:val="0"/>
           <w:sz w:val="14"/>
           <w:szCs w:val="14"/>
-          <w:lang w:val="en-US" w:eastAsia="en-US" w:bidi="ar-SA"/>
-        </w:rPr>
-      </w:r>
-      <w:r>
-        <w:rPr>
-          <w:smallCaps w:val="false"/>
-          <w:caps w:val="false"/>
+        </w:rPr>
+        <w:instrText> FORMCHECKBOX </w:instrText>
+      </w:r>
+      <w:r>
+        <w:rPr>
           <w:sz w:val="14"/>
-          <w:i w:val="false"/>
-          <w:b w:val="false"/>
-          <w:kern w:val="0"/>
           <w:szCs w:val="14"/>
-          <w:iCs/>
-          <w:bCs/>
-          <w:rFonts w:eastAsia="Times New Roman" w:cs="Times New Roman"/>
-          <w:lang w:val="en-US" w:eastAsia="en-US" w:bidi="ar-SA"/>
+        </w:rPr>
+        <w:fldChar w:fldCharType="separate"/>
+      </w:r>
+      <w:bookmarkStart w:id="10" w:name="__Fieldmark__732_3095395534"/>
+      <w:bookmarkStart w:id="11" w:name="__Fieldmark__732_3095395534"/>
+      <w:bookmarkEnd w:id="11"/>
+      <w:r>
+        <w:rPr>
+          <w:sz w:val="14"/>
+          <w:szCs w:val="14"/>
+        </w:rPr>
+      </w:r>
+      <w:r>
+        <w:rPr>
+          <w:sz w:val="14"/>
+          <w:szCs w:val="14"/>
         </w:rPr>
         <w:fldChar w:fldCharType="end"/>
       </w:r>
+      <w:bookmarkStart w:id="12" w:name="__Fieldmark__1834_1744561754"/>
+      <w:bookmarkStart w:id="13" w:name="__Fieldmark__496_3095395534"/>
+      <w:bookmarkEnd w:id="12"/>
+      <w:bookmarkEnd w:id="13"/>
       <w:r>
         <w:rPr>
           <w:rFonts w:eastAsia="Times New Roman" w:cs="Times New Roman"/>
@@ -1908,8 +1845,113 @@
           <w:szCs w:val="24"/>
           <w:lang w:val="en-US" w:eastAsia="en-US" w:bidi="ar-SA"/>
         </w:rPr>
-        <w:t>I understand and accept that in exchange for the free educational license provided by LocalStack, I</w:t>
-      </w:r>
+        <w:t>I understand and accept that in exchange for the free educational license provided by LocalStack, I’m obligated to give a written review about LocalStack’s product at the end of the free license period.</w:t>
+      </w:r>
+    </w:p>
+    <w:p>
+      <w:pPr>
+        <w:pStyle w:val="Normal"/>
+        <w:widowControl/>
+        <w:spacing w:before="0" w:after="0"/>
+        <w:ind w:left="0" w:right="0" w:hanging="0"/>
+        <w:jc w:val="left"/>
+        <w:rPr>
+          <w:rFonts w:ascii="Arial" w:hAnsi="Arial" w:asciiTheme="minorHAnsi" w:hAnsiTheme="minorHAnsi"/>
+          <w:b w:val="false"/>
+          <w:b w:val="false"/>
+          <w:i w:val="false"/>
+          <w:i w:val="false"/>
+          <w:caps w:val="false"/>
+          <w:smallCaps w:val="false"/>
+          <w:color w:val="2E2E2E"/>
+          <w:spacing w:val="0"/>
+          <w:sz w:val="19"/>
+          <w:szCs w:val="24"/>
+        </w:rPr>
+      </w:pPr>
+      <w:r>
+        <w:rPr>
+          <w:rFonts w:asciiTheme="minorHAnsi" w:hAnsiTheme="minorHAnsi"/>
+          <w:b w:val="false"/>
+          <w:i w:val="false"/>
+          <w:caps w:val="false"/>
+          <w:smallCaps w:val="false"/>
+          <w:color w:val="2E2E2E"/>
+          <w:spacing w:val="0"/>
+          <w:sz w:val="19"/>
+          <w:szCs w:val="24"/>
+        </w:rPr>
+      </w:r>
+    </w:p>
+    <w:p>
+      <w:pPr>
+        <w:pStyle w:val="Checkbox"/>
+        <w:widowControl/>
+        <w:spacing w:before="0" w:after="0"/>
+        <w:ind w:left="0" w:right="0" w:hanging="0"/>
+        <w:jc w:val="left"/>
+        <w:rPr>
+          <w:rFonts w:ascii="Arial" w:hAnsi="Arial" w:eastAsia="Times New Roman" w:cs="Times New Roman" w:asciiTheme="minorHAnsi" w:hAnsiTheme="minorHAnsi"/>
+          <w:b w:val="false"/>
+          <w:b w:val="false"/>
+          <w:bCs/>
+          <w:i w:val="false"/>
+          <w:i w:val="false"/>
+          <w:iCs/>
+          <w:caps w:val="false"/>
+          <w:smallCaps w:val="false"/>
+          <w:kern w:val="0"/>
+          <w:sz w:val="19"/>
+          <w:szCs w:val="24"/>
+          <w:lang w:val="en-US" w:eastAsia="en-US" w:bidi="ar-SA"/>
+        </w:rPr>
+      </w:pPr>
+      <w:r>
+        <w:fldChar w:fldCharType="begin">
+          <w:ffData>
+            <w:name w:val=""/>
+            <w:enabled/>
+            <w:calcOnExit w:val="0"/>
+            <w:checkBox>
+              <w:sizeAuto/>
+            </w:checkBox>
+          </w:ffData>
+        </w:fldChar>
+      </w:r>
+      <w:r>
+        <w:rPr>
+          <w:sz w:val="14"/>
+          <w:szCs w:val="14"/>
+        </w:rPr>
+        <w:instrText> FORMCHECKBOX </w:instrText>
+      </w:r>
+      <w:r>
+        <w:rPr>
+          <w:sz w:val="14"/>
+          <w:szCs w:val="14"/>
+        </w:rPr>
+        <w:fldChar w:fldCharType="separate"/>
+      </w:r>
+      <w:bookmarkStart w:id="14" w:name="__Fieldmark__744_3095395534"/>
+      <w:bookmarkStart w:id="15" w:name="__Fieldmark__744_3095395534"/>
+      <w:bookmarkEnd w:id="15"/>
+      <w:r>
+        <w:rPr>
+          <w:sz w:val="14"/>
+          <w:szCs w:val="14"/>
+        </w:rPr>
+      </w:r>
+      <w:r>
+        <w:rPr>
+          <w:sz w:val="14"/>
+          <w:szCs w:val="14"/>
+        </w:rPr>
+        <w:fldChar w:fldCharType="end"/>
+      </w:r>
+      <w:bookmarkStart w:id="16" w:name="__Fieldmark__1831_1744561754"/>
+      <w:bookmarkStart w:id="17" w:name="__Fieldmark__512_3095395534"/>
+      <w:bookmarkEnd w:id="16"/>
+      <w:bookmarkEnd w:id="17"/>
       <w:r>
         <w:rPr>
           <w:rFonts w:eastAsia="Times New Roman" w:cs="Times New Roman"/>
@@ -1926,304 +1968,7 @@
           <w:szCs w:val="24"/>
           <w:lang w:val="en-US" w:eastAsia="en-US" w:bidi="ar-SA"/>
         </w:rPr>
-        <w:t>’m obligated</w:t>
-      </w:r>
-      <w:r>
-        <w:rPr>
-          <w:rFonts w:eastAsia="Times New Roman" w:cs="Times New Roman"/>
-          <w:b w:val="false"/>
-          <w:bCs/>
-          <w:i w:val="false"/>
-          <w:iCs/>
-          <w:caps w:val="false"/>
-          <w:smallCaps w:val="false"/>
-          <w:color w:val="2E2E2E"/>
-          <w:spacing w:val="0"/>
-          <w:kern w:val="0"/>
-          <w:sz w:val="19"/>
-          <w:szCs w:val="24"/>
-          <w:lang w:val="en-US" w:eastAsia="en-US" w:bidi="ar-SA"/>
-        </w:rPr>
-        <w:t xml:space="preserve"> </w:t>
-      </w:r>
-      <w:r>
-        <w:rPr>
-          <w:rFonts w:eastAsia="Times New Roman" w:cs="Times New Roman"/>
-          <w:b w:val="false"/>
-          <w:bCs/>
-          <w:i w:val="false"/>
-          <w:iCs/>
-          <w:caps w:val="false"/>
-          <w:smallCaps w:val="false"/>
-          <w:color w:val="2E2E2E"/>
-          <w:spacing w:val="0"/>
-          <w:kern w:val="0"/>
-          <w:sz w:val="19"/>
-          <w:szCs w:val="24"/>
-          <w:lang w:val="en-US" w:eastAsia="en-US" w:bidi="ar-SA"/>
-        </w:rPr>
-        <w:t>to</w:t>
-      </w:r>
-      <w:r>
-        <w:rPr>
-          <w:rFonts w:eastAsia="Times New Roman" w:cs="Times New Roman"/>
-          <w:b w:val="false"/>
-          <w:bCs/>
-          <w:i w:val="false"/>
-          <w:iCs/>
-          <w:caps w:val="false"/>
-          <w:smallCaps w:val="false"/>
-          <w:color w:val="2E2E2E"/>
-          <w:spacing w:val="0"/>
-          <w:kern w:val="0"/>
-          <w:sz w:val="19"/>
-          <w:szCs w:val="24"/>
-          <w:lang w:val="en-US" w:eastAsia="en-US" w:bidi="ar-SA"/>
-        </w:rPr>
-        <w:t xml:space="preserve"> </w:t>
-      </w:r>
-      <w:r>
-        <w:rPr>
-          <w:rFonts w:eastAsia="Times New Roman" w:cs="Times New Roman"/>
-          <w:b w:val="false"/>
-          <w:bCs/>
-          <w:i w:val="false"/>
-          <w:iCs/>
-          <w:caps w:val="false"/>
-          <w:smallCaps w:val="false"/>
-          <w:color w:val="2E2E2E"/>
-          <w:spacing w:val="0"/>
-          <w:kern w:val="0"/>
-          <w:sz w:val="19"/>
-          <w:szCs w:val="24"/>
-          <w:lang w:val="en-US" w:eastAsia="en-US" w:bidi="ar-SA"/>
-        </w:rPr>
-        <w:t>give</w:t>
-      </w:r>
-      <w:r>
-        <w:rPr>
-          <w:rFonts w:eastAsia="Times New Roman" w:cs="Times New Roman"/>
-          <w:b w:val="false"/>
-          <w:bCs/>
-          <w:i w:val="false"/>
-          <w:iCs/>
-          <w:caps w:val="false"/>
-          <w:smallCaps w:val="false"/>
-          <w:color w:val="2E2E2E"/>
-          <w:spacing w:val="0"/>
-          <w:kern w:val="0"/>
-          <w:sz w:val="19"/>
-          <w:szCs w:val="24"/>
-          <w:lang w:val="en-US" w:eastAsia="en-US" w:bidi="ar-SA"/>
-        </w:rPr>
-        <w:t xml:space="preserve"> a written review </w:t>
-      </w:r>
-      <w:r>
-        <w:rPr>
-          <w:rFonts w:eastAsia="Times New Roman" w:cs="Times New Roman"/>
-          <w:b w:val="false"/>
-          <w:bCs/>
-          <w:i w:val="false"/>
-          <w:iCs/>
-          <w:caps w:val="false"/>
-          <w:smallCaps w:val="false"/>
-          <w:color w:val="2E2E2E"/>
-          <w:spacing w:val="0"/>
-          <w:kern w:val="0"/>
-          <w:sz w:val="19"/>
-          <w:szCs w:val="24"/>
-          <w:lang w:val="en-US" w:eastAsia="en-US" w:bidi="ar-SA"/>
-        </w:rPr>
-        <w:t>about LocalStack’s product at the end of the free license period.</w:t>
-      </w:r>
-    </w:p>
-    <w:p>
-      <w:pPr>
-        <w:pStyle w:val="Normal"/>
-        <w:widowControl/>
-        <w:spacing w:before="0" w:after="0"/>
-        <w:ind w:left="0" w:right="0" w:hanging="0"/>
-        <w:jc w:val="left"/>
-        <w:rPr>
-          <w:rFonts w:ascii="Arial" w:hAnsi="Arial" w:asciiTheme="minorHAnsi" w:hAnsiTheme="minorHAnsi"/>
-          <w:b w:val="false"/>
-          <w:i w:val="false"/>
-          <w:caps w:val="false"/>
-          <w:smallCaps w:val="false"/>
-          <w:color w:val="2E2E2E"/>
-          <w:spacing w:val="0"/>
-          <w:sz w:val="19"/>
-          <w:szCs w:val="24"/>
-        </w:rPr>
-      </w:pPr>
-      <w:r>
-        <w:rPr>
-          <w:rFonts w:asciiTheme="minorHAnsi" w:hAnsiTheme="minorHAnsi"/>
-          <w:b w:val="false"/>
-          <w:i w:val="false"/>
-          <w:caps w:val="false"/>
-          <w:smallCaps w:val="false"/>
-          <w:color w:val="2E2E2E"/>
-          <w:spacing w:val="0"/>
-          <w:sz w:val="19"/>
-          <w:szCs w:val="24"/>
-        </w:rPr>
-      </w:r>
-    </w:p>
-    <w:p>
-      <w:pPr>
-        <w:pStyle w:val="Checkbox"/>
-        <w:widowControl/>
-        <w:spacing w:before="0" w:after="0"/>
-        <w:ind w:left="0" w:right="0" w:hanging="0"/>
-        <w:jc w:val="left"/>
-        <w:rPr>
-          <w:rFonts w:ascii="Arial" w:hAnsi="Arial" w:eastAsia="Times New Roman" w:cs="Times New Roman" w:asciiTheme="minorHAnsi" w:hAnsiTheme="minorHAnsi"/>
-          <w:b w:val="false"/>
-          <w:b w:val="false"/>
-          <w:bCs/>
-          <w:i w:val="false"/>
-          <w:i w:val="false"/>
-          <w:iCs/>
-          <w:caps w:val="false"/>
-          <w:smallCaps w:val="false"/>
-          <w:kern w:val="0"/>
-          <w:sz w:val="19"/>
-          <w:szCs w:val="24"/>
-          <w:lang w:val="en-US" w:eastAsia="en-US" w:bidi="ar-SA"/>
-        </w:rPr>
-      </w:pPr>
-      <w:r>
-        <w:fldChar w:fldCharType="begin">
-          <w:ffData>
-            <w:name w:val=""/>
-            <w:enabled/>
-            <w:calcOnExit w:val="0"/>
-            <w:checkBox>
-              <w:sizeAuto/>
-            </w:checkBox>
-          </w:ffData>
-        </w:fldChar>
-      </w:r>
-      <w:r>
-        <w:rPr>
-          <w:smallCaps w:val="false"/>
-          <w:caps w:val="false"/>
-          <w:sz w:val="14"/>
-          <w:i w:val="false"/>
-          <w:b w:val="false"/>
-          <w:kern w:val="0"/>
-          <w:szCs w:val="14"/>
-          <w:iCs/>
-          <w:bCs/>
-          <w:rFonts w:eastAsia="Times New Roman" w:cs="Times New Roman"/>
-          <w:lang w:val="en-US" w:eastAsia="en-US" w:bidi="ar-SA"/>
-        </w:rPr>
-        <w:instrText> FORMCHECKBOX </w:instrText>
-      </w:r>
-      <w:r>
-        <w:rPr>
-          <w:smallCaps w:val="false"/>
-          <w:caps w:val="false"/>
-          <w:sz w:val="14"/>
-          <w:i w:val="false"/>
-          <w:b w:val="false"/>
-          <w:kern w:val="0"/>
-          <w:szCs w:val="14"/>
-          <w:iCs/>
-          <w:bCs/>
-          <w:rFonts w:eastAsia="Times New Roman" w:cs="Times New Roman"/>
-          <w:lang w:val="en-US" w:eastAsia="en-US" w:bidi="ar-SA"/>
-        </w:rPr>
-        <w:fldChar w:fldCharType="separate"/>
-      </w:r>
-      <w:bookmarkStart w:id="10" w:name="__Fieldmark__1831_1744561754"/>
-      <w:bookmarkStart w:id="11" w:name="__Fieldmark__1831_1744561754"/>
-      <w:bookmarkEnd w:id="11"/>
-      <w:r>
-        <w:rPr>
-          <w:rFonts w:eastAsia="Times New Roman" w:cs="Times New Roman"/>
-          <w:b w:val="false"/>
-          <w:bCs/>
-          <w:i w:val="false"/>
-          <w:iCs/>
-          <w:caps w:val="false"/>
-          <w:smallCaps w:val="false"/>
-          <w:kern w:val="0"/>
-          <w:sz w:val="14"/>
-          <w:szCs w:val="14"/>
-          <w:lang w:val="en-US" w:eastAsia="en-US" w:bidi="ar-SA"/>
-        </w:rPr>
-      </w:r>
-      <w:r>
-        <w:rPr>
-          <w:smallCaps w:val="false"/>
-          <w:caps w:val="false"/>
-          <w:sz w:val="14"/>
-          <w:i w:val="false"/>
-          <w:b w:val="false"/>
-          <w:kern w:val="0"/>
-          <w:szCs w:val="14"/>
-          <w:iCs/>
-          <w:bCs/>
-          <w:rFonts w:eastAsia="Times New Roman" w:cs="Times New Roman"/>
-          <w:lang w:val="en-US" w:eastAsia="en-US" w:bidi="ar-SA"/>
-        </w:rPr>
-        <w:fldChar w:fldCharType="end"/>
-      </w:r>
-      <w:r>
-        <w:rPr>
-          <w:rFonts w:eastAsia="Times New Roman" w:cs="Times New Roman"/>
-          <w:b w:val="false"/>
-          <w:bCs/>
-          <w:i w:val="false"/>
-          <w:iCs/>
-          <w:caps w:val="false"/>
-          <w:smallCaps w:val="false"/>
-          <w:color w:val="2E2E2E"/>
-          <w:spacing w:val="0"/>
-          <w:kern w:val="0"/>
-          <w:sz w:val="19"/>
-          <w:szCs w:val="24"/>
-          <w:lang w:val="en-US" w:eastAsia="en-US" w:bidi="ar-SA"/>
-        </w:rPr>
-        <w:t xml:space="preserve"> I consent to the use of my name, email address, and location data in email communication concerning </w:t>
-      </w:r>
-      <w:r>
-        <w:rPr>
-          <w:rFonts w:eastAsia="Times New Roman" w:cs="Times New Roman"/>
-          <w:b w:val="false"/>
-          <w:bCs/>
-          <w:i w:val="false"/>
-          <w:iCs/>
-          <w:caps w:val="false"/>
-          <w:smallCaps w:val="false"/>
-          <w:color w:val="2E2E2E"/>
-          <w:spacing w:val="0"/>
-          <w:kern w:val="0"/>
-          <w:sz w:val="19"/>
-          <w:szCs w:val="24"/>
-          <w:lang w:val="en-US" w:eastAsia="en-US" w:bidi="ar-SA"/>
-        </w:rPr>
-        <w:t>LocalStack</w:t>
-      </w:r>
-      <w:r>
-        <w:rPr>
-          <w:rFonts w:eastAsia="Times New Roman" w:cs="Times New Roman"/>
-          <w:b w:val="false"/>
-          <w:bCs/>
-          <w:i w:val="false"/>
-          <w:iCs/>
-          <w:caps w:val="false"/>
-          <w:smallCaps w:val="false"/>
-          <w:color w:val="2E2E2E"/>
-          <w:spacing w:val="0"/>
-          <w:kern w:val="0"/>
-          <w:sz w:val="19"/>
-          <w:szCs w:val="24"/>
-          <w:lang w:val="en-US" w:eastAsia="en-US" w:bidi="ar-SA"/>
-        </w:rPr>
-        <w:t xml:space="preserve"> products held or services used by me or my organization. </w:t>
+        <w:t xml:space="preserve"> I consent to the use of my name, email address, and location data in email communication concerning LocalStack products held or services used by me or my organization. </w:t>
       </w:r>
     </w:p>
     <w:p>
@@ -2233,6 +1978,7 @@
         <w:ind w:left="0" w:right="0" w:hanging="0"/>
         <w:rPr>
           <w:rFonts w:ascii="Arial" w:hAnsi="Arial" w:asciiTheme="minorHAnsi" w:hAnsiTheme="minorHAnsi"/>
+          <w:b w:val="false"/>
           <w:b w:val="false"/>
           <w:i w:val="false"/>
           <w:i w:val="false"/>
@@ -2272,11 +2018,7 @@
         </w:rPr>
       </w:pPr>
       <w:r>
-        <w:rPr>
-          <w:rFonts w:asciiTheme="minorHAnsi" w:hAnsiTheme="minorHAnsi"/>
-          <w:sz w:val="19"/>
-          <w:szCs w:val="24"/>
-        </w:rPr>
+        <w:rPr/>
       </w:r>
     </w:p>
     <w:sectPr>
@@ -2301,7 +2043,7 @@
         <w:docPartGallery w:val="Page Numbers (Bottom of Page)"/>
         <w:docPartUnique w:val="true"/>
       </w:docPartObj>
-      <w:id w:val="77756802"/>
+      <w:id w:val="1568283806"/>
     </w:sdtPr>
     <w:sdtContent>
       <w:p>
@@ -2734,12 +2476,13 @@
     <w:rsid w:val="00176e67"/>
     <w:pPr>
       <w:widowControl/>
+      <w:suppressAutoHyphens w:val="true"/>
       <w:bidi w:val="0"/>
       <w:spacing w:before="0" w:after="0"/>
       <w:jc w:val="left"/>
     </w:pPr>
     <w:rPr>
-      <w:rFonts w:ascii="Arial" w:hAnsi="Arial" w:asciiTheme="minorHAnsi" w:hAnsiTheme="minorHAnsi" w:eastAsia="Times New Roman" w:cs="Times New Roman"/>
+      <w:rFonts w:ascii="Arial" w:hAnsi="Arial" w:eastAsia="Times New Roman" w:cs="Times New Roman" w:asciiTheme="minorHAnsi" w:hAnsiTheme="minorHAnsi"/>
       <w:color w:val="auto"/>
       <w:kern w:val="0"/>
       <w:sz w:val="19"/>

</xml_diff>